<commit_message>
Updating the final report for CS123A with grammar edits.
</commit_message>
<xml_diff>
--- a/CS123A/Final Report/CS123A - Project Final Report - 2014.12.04.docx
+++ b/CS123A/Final Report/CS123A - Project Final Report - 2014.12.04.docx
@@ -282,6 +282,7 @@
       <w:sdtPr>
         <w:rPr>
           <w:rFonts w:ascii="Calibri" w:eastAsia="Calibri" w:hAnsi="Calibri" w:cs="Times New Roman"/>
+          <w:b w:val="0"/>
           <w:bCs w:val="0"/>
           <w:color w:val="auto"/>
           <w:sz w:val="22"/>
@@ -293,11 +294,6 @@
           <w:docPartUnique/>
         </w:docPartObj>
       </w:sdtPr>
-      <w:sdtEndPr>
-        <w:rPr>
-          <w:b w:val="0"/>
-        </w:rPr>
-      </w:sdtEndPr>
       <w:sdtContent>
         <w:p>
           <w:pPr>
@@ -337,7 +333,7 @@
           <w:r>
             <w:fldChar w:fldCharType="separate"/>
           </w:r>
-          <w:hyperlink w:anchor="_Toc404918970" w:history="1">
+          <w:hyperlink w:anchor="_Toc405092609" w:history="1">
             <w:r>
               <w:rPr>
                 <w:rStyle w:val="Hyperlink"/>
@@ -365,7 +361,7 @@
                 <w:noProof/>
                 <w:webHidden/>
               </w:rPr>
-              <w:instrText xml:space="preserve"> PAGEREF _Toc404918970 \h </w:instrText>
+              <w:instrText xml:space="preserve"> PAGEREF _Toc405092609 \h </w:instrText>
             </w:r>
             <w:r>
               <w:rPr>
@@ -407,7 +403,7 @@
               <w:noProof/>
             </w:rPr>
           </w:pPr>
-          <w:hyperlink w:anchor="_Toc404918971" w:history="1">
+          <w:hyperlink w:anchor="_Toc405092610" w:history="1">
             <w:r>
               <w:rPr>
                 <w:rStyle w:val="Hyperlink"/>
@@ -434,7 +430,7 @@
                 <w:noProof/>
                 <w:webHidden/>
               </w:rPr>
-              <w:instrText xml:space="preserve"> PAGEREF _Toc404918971 \h </w:instrText>
+              <w:instrText xml:space="preserve"> PAGEREF _Toc405092610 \h </w:instrText>
             </w:r>
             <w:r>
               <w:rPr>
@@ -476,7 +472,7 @@
               <w:noProof/>
             </w:rPr>
           </w:pPr>
-          <w:hyperlink w:anchor="_Toc404918972" w:history="1">
+          <w:hyperlink w:anchor="_Toc405092611" w:history="1">
             <w:r>
               <w:rPr>
                 <w:rStyle w:val="Hyperlink"/>
@@ -503,7 +499,7 @@
                 <w:noProof/>
                 <w:webHidden/>
               </w:rPr>
-              <w:instrText xml:space="preserve"> PAGEREF _Toc404918972 \h </w:instrText>
+              <w:instrText xml:space="preserve"> PAGEREF _Toc405092611 \h </w:instrText>
             </w:r>
             <w:r>
               <w:rPr>
@@ -544,7 +540,7 @@
               <w:noProof/>
             </w:rPr>
           </w:pPr>
-          <w:hyperlink w:anchor="_Toc404918973" w:history="1">
+          <w:hyperlink w:anchor="_Toc405092612" w:history="1">
             <w:r>
               <w:rPr>
                 <w:rStyle w:val="Hyperlink"/>
@@ -571,7 +567,7 @@
                 <w:noProof/>
                 <w:webHidden/>
               </w:rPr>
-              <w:instrText xml:space="preserve"> PAGEREF _Toc404918973 \h </w:instrText>
+              <w:instrText xml:space="preserve"> PAGEREF _Toc405092612 \h </w:instrText>
             </w:r>
             <w:r>
               <w:rPr>
@@ -613,7 +609,7 @@
               <w:noProof/>
             </w:rPr>
           </w:pPr>
-          <w:hyperlink w:anchor="_Toc404918974" w:history="1">
+          <w:hyperlink w:anchor="_Toc405092613" w:history="1">
             <w:r>
               <w:rPr>
                 <w:rStyle w:val="Hyperlink"/>
@@ -640,7 +636,7 @@
                 <w:noProof/>
                 <w:webHidden/>
               </w:rPr>
-              <w:instrText xml:space="preserve"> PAGEREF _Toc404918974 \h </w:instrText>
+              <w:instrText xml:space="preserve"> PAGEREF _Toc405092613 \h </w:instrText>
             </w:r>
             <w:r>
               <w:rPr>
@@ -681,7 +677,7 @@
               <w:noProof/>
             </w:rPr>
           </w:pPr>
-          <w:hyperlink w:anchor="_Toc404918975" w:history="1">
+          <w:hyperlink w:anchor="_Toc405092614" w:history="1">
             <w:r>
               <w:rPr>
                 <w:rStyle w:val="Hyperlink"/>
@@ -708,7 +704,7 @@
                 <w:noProof/>
                 <w:webHidden/>
               </w:rPr>
-              <w:instrText xml:space="preserve"> PAGEREF _Toc404918975 \h </w:instrText>
+              <w:instrText xml:space="preserve"> PAGEREF _Toc405092614 \h </w:instrText>
             </w:r>
             <w:r>
               <w:rPr>
@@ -749,7 +745,7 @@
               <w:noProof/>
             </w:rPr>
           </w:pPr>
-          <w:hyperlink w:anchor="_Toc404918976" w:history="1">
+          <w:hyperlink w:anchor="_Toc405092615" w:history="1">
             <w:r>
               <w:rPr>
                 <w:rStyle w:val="Hyperlink"/>
@@ -776,7 +772,7 @@
                 <w:noProof/>
                 <w:webHidden/>
               </w:rPr>
-              <w:instrText xml:space="preserve"> PAGEREF _Toc404918976 \h </w:instrText>
+              <w:instrText xml:space="preserve"> PAGEREF _Toc405092615 \h </w:instrText>
             </w:r>
             <w:r>
               <w:rPr>
@@ -817,7 +813,7 @@
               <w:noProof/>
             </w:rPr>
           </w:pPr>
-          <w:hyperlink w:anchor="_Toc404918977" w:history="1">
+          <w:hyperlink w:anchor="_Toc405092616" w:history="1">
             <w:r>
               <w:rPr>
                 <w:rStyle w:val="Hyperlink"/>
@@ -844,7 +840,7 @@
                 <w:noProof/>
                 <w:webHidden/>
               </w:rPr>
-              <w:instrText xml:space="preserve"> PAGEREF _Toc404918977 \h </w:instrText>
+              <w:instrText xml:space="preserve"> PAGEREF _Toc405092616 \h </w:instrText>
             </w:r>
             <w:r>
               <w:rPr>
@@ -885,7 +881,7 @@
               <w:noProof/>
             </w:rPr>
           </w:pPr>
-          <w:hyperlink w:anchor="_Toc404918978" w:history="1">
+          <w:hyperlink w:anchor="_Toc405092617" w:history="1">
             <w:r>
               <w:rPr>
                 <w:rStyle w:val="Hyperlink"/>
@@ -912,7 +908,7 @@
                 <w:noProof/>
                 <w:webHidden/>
               </w:rPr>
-              <w:instrText xml:space="preserve"> PAGEREF _Toc404918978 \h </w:instrText>
+              <w:instrText xml:space="preserve"> PAGEREF _Toc405092617 \h </w:instrText>
             </w:r>
             <w:r>
               <w:rPr>
@@ -953,7 +949,7 @@
               <w:noProof/>
             </w:rPr>
           </w:pPr>
-          <w:hyperlink w:anchor="_Toc404918979" w:history="1">
+          <w:hyperlink w:anchor="_Toc405092618" w:history="1">
             <w:r>
               <w:rPr>
                 <w:rStyle w:val="Hyperlink"/>
@@ -980,7 +976,7 @@
                 <w:noProof/>
                 <w:webHidden/>
               </w:rPr>
-              <w:instrText xml:space="preserve"> PAGEREF _Toc404918979 \h </w:instrText>
+              <w:instrText xml:space="preserve"> PAGEREF _Toc405092618 \h </w:instrText>
             </w:r>
             <w:r>
               <w:rPr>
@@ -1021,7 +1017,7 @@
               <w:noProof/>
             </w:rPr>
           </w:pPr>
-          <w:hyperlink w:anchor="_Toc404918980" w:history="1">
+          <w:hyperlink w:anchor="_Toc405092619" w:history="1">
             <w:r>
               <w:rPr>
                 <w:rStyle w:val="Hyperlink"/>
@@ -1048,7 +1044,7 @@
                 <w:noProof/>
                 <w:webHidden/>
               </w:rPr>
-              <w:instrText xml:space="preserve"> PAGEREF _Toc404918980 \h </w:instrText>
+              <w:instrText xml:space="preserve"> PAGEREF _Toc405092619 \h </w:instrText>
             </w:r>
             <w:r>
               <w:rPr>
@@ -1089,7 +1085,7 @@
               <w:noProof/>
             </w:rPr>
           </w:pPr>
-          <w:hyperlink w:anchor="_Toc404918981" w:history="1">
+          <w:hyperlink w:anchor="_Toc405092620" w:history="1">
             <w:r>
               <w:rPr>
                 <w:rStyle w:val="Hyperlink"/>
@@ -1116,7 +1112,7 @@
                 <w:noProof/>
                 <w:webHidden/>
               </w:rPr>
-              <w:instrText xml:space="preserve"> PAGEREF _Toc404918981 \h </w:instrText>
+              <w:instrText xml:space="preserve"> PAGEREF _Toc405092620 \h </w:instrText>
             </w:r>
             <w:r>
               <w:rPr>
@@ -1157,7 +1153,7 @@
               <w:noProof/>
             </w:rPr>
           </w:pPr>
-          <w:hyperlink w:anchor="_Toc404918982" w:history="1">
+          <w:hyperlink w:anchor="_Toc405092621" w:history="1">
             <w:r>
               <w:rPr>
                 <w:rStyle w:val="Hyperlink"/>
@@ -1184,7 +1180,7 @@
                 <w:noProof/>
                 <w:webHidden/>
               </w:rPr>
-              <w:instrText xml:space="preserve"> PAGEREF _Toc404918982 \h </w:instrText>
+              <w:instrText xml:space="preserve"> PAGEREF _Toc405092621 \h </w:instrText>
             </w:r>
             <w:r>
               <w:rPr>
@@ -1225,7 +1221,7 @@
               <w:noProof/>
             </w:rPr>
           </w:pPr>
-          <w:hyperlink w:anchor="_Toc404918983" w:history="1">
+          <w:hyperlink w:anchor="_Toc405092622" w:history="1">
             <w:r>
               <w:rPr>
                 <w:rStyle w:val="Hyperlink"/>
@@ -1252,7 +1248,7 @@
                 <w:noProof/>
                 <w:webHidden/>
               </w:rPr>
-              <w:instrText xml:space="preserve"> PAGEREF _Toc404918983 \h </w:instrText>
+              <w:instrText xml:space="preserve"> PAGEREF _Toc405092622 \h </w:instrText>
             </w:r>
             <w:r>
               <w:rPr>
@@ -1294,7 +1290,7 @@
               <w:noProof/>
             </w:rPr>
           </w:pPr>
-          <w:hyperlink w:anchor="_Toc404918984" w:history="1">
+          <w:hyperlink w:anchor="_Toc405092623" w:history="1">
             <w:r>
               <w:rPr>
                 <w:rStyle w:val="Hyperlink"/>
@@ -1321,7 +1317,7 @@
                 <w:noProof/>
                 <w:webHidden/>
               </w:rPr>
-              <w:instrText xml:space="preserve"> PAGEREF _Toc404918984 \h </w:instrText>
+              <w:instrText xml:space="preserve"> PAGEREF _Toc405092623 \h </w:instrText>
             </w:r>
             <w:r>
               <w:rPr>
@@ -1363,7 +1359,7 @@
               <w:noProof/>
             </w:rPr>
           </w:pPr>
-          <w:hyperlink w:anchor="_Toc404918985" w:history="1">
+          <w:hyperlink w:anchor="_Toc405092624" w:history="1">
             <w:r>
               <w:rPr>
                 <w:rStyle w:val="Hyperlink"/>
@@ -1390,7 +1386,7 @@
                 <w:noProof/>
                 <w:webHidden/>
               </w:rPr>
-              <w:instrText xml:space="preserve"> PAGEREF _Toc404918985 \h </w:instrText>
+              <w:instrText xml:space="preserve"> PAGEREF _Toc405092624 \h </w:instrText>
             </w:r>
             <w:r>
               <w:rPr>
@@ -1410,7 +1406,7 @@
                 <w:noProof/>
                 <w:webHidden/>
               </w:rPr>
-              <w:t>6</w:t>
+              <w:t>5</w:t>
             </w:r>
             <w:r>
               <w:rPr>
@@ -1431,7 +1427,7 @@
               <w:noProof/>
             </w:rPr>
           </w:pPr>
-          <w:hyperlink w:anchor="_Toc404918986" w:history="1">
+          <w:hyperlink w:anchor="_Toc405092625" w:history="1">
             <w:r>
               <w:rPr>
                 <w:rStyle w:val="Hyperlink"/>
@@ -1458,7 +1454,7 @@
                 <w:noProof/>
                 <w:webHidden/>
               </w:rPr>
-              <w:instrText xml:space="preserve"> PAGEREF _Toc404918986 \h </w:instrText>
+              <w:instrText xml:space="preserve"> PAGEREF _Toc405092625 \h </w:instrText>
             </w:r>
             <w:r>
               <w:rPr>
@@ -1499,7 +1495,7 @@
               <w:noProof/>
             </w:rPr>
           </w:pPr>
-          <w:hyperlink w:anchor="_Toc404918987" w:history="1">
+          <w:hyperlink w:anchor="_Toc405092626" w:history="1">
             <w:r>
               <w:rPr>
                 <w:rStyle w:val="Hyperlink"/>
@@ -1526,7 +1522,7 @@
                 <w:noProof/>
                 <w:webHidden/>
               </w:rPr>
-              <w:instrText xml:space="preserve"> PAGEREF _Toc404918987 \h </w:instrText>
+              <w:instrText xml:space="preserve"> PAGEREF _Toc405092626 \h </w:instrText>
             </w:r>
             <w:r>
               <w:rPr>
@@ -1567,7 +1563,7 @@
               <w:noProof/>
             </w:rPr>
           </w:pPr>
-          <w:hyperlink w:anchor="_Toc404918988" w:history="1">
+          <w:hyperlink w:anchor="_Toc405092627" w:history="1">
             <w:r>
               <w:rPr>
                 <w:rStyle w:val="Hyperlink"/>
@@ -1594,7 +1590,7 @@
                 <w:noProof/>
                 <w:webHidden/>
               </w:rPr>
-              <w:instrText xml:space="preserve"> PAGEREF _Toc404918988 \h </w:instrText>
+              <w:instrText xml:space="preserve"> PAGEREF _Toc405092627 \h </w:instrText>
             </w:r>
             <w:r>
               <w:rPr>
@@ -1636,7 +1632,7 @@
               <w:noProof/>
             </w:rPr>
           </w:pPr>
-          <w:hyperlink w:anchor="_Toc404918989" w:history="1">
+          <w:hyperlink w:anchor="_Toc405092628" w:history="1">
             <w:r>
               <w:rPr>
                 <w:rStyle w:val="Hyperlink"/>
@@ -1663,7 +1659,7 @@
                 <w:noProof/>
                 <w:webHidden/>
               </w:rPr>
-              <w:instrText xml:space="preserve"> PAGEREF _Toc404918989 \h </w:instrText>
+              <w:instrText xml:space="preserve"> PAGEREF _Toc405092628 \h </w:instrText>
             </w:r>
             <w:r>
               <w:rPr>
@@ -1683,7 +1679,7 @@
                 <w:noProof/>
                 <w:webHidden/>
               </w:rPr>
-              <w:t>8</w:t>
+              <w:t>7</w:t>
             </w:r>
             <w:r>
               <w:rPr>
@@ -1705,7 +1701,7 @@
               <w:noProof/>
             </w:rPr>
           </w:pPr>
-          <w:hyperlink w:anchor="_Toc404918990" w:history="1">
+          <w:hyperlink w:anchor="_Toc405092629" w:history="1">
             <w:r>
               <w:rPr>
                 <w:rStyle w:val="Hyperlink"/>
@@ -1732,7 +1728,7 @@
                 <w:noProof/>
                 <w:webHidden/>
               </w:rPr>
-              <w:instrText xml:space="preserve"> PAGEREF _Toc404918990 \h </w:instrText>
+              <w:instrText xml:space="preserve"> PAGEREF _Toc405092629 \h </w:instrText>
             </w:r>
             <w:r>
               <w:rPr>
@@ -1774,7 +1770,7 @@
               <w:noProof/>
             </w:rPr>
           </w:pPr>
-          <w:hyperlink w:anchor="_Toc404918991" w:history="1">
+          <w:hyperlink w:anchor="_Toc405092630" w:history="1">
             <w:r>
               <w:rPr>
                 <w:rStyle w:val="Hyperlink"/>
@@ -1801,7 +1797,7 @@
                 <w:noProof/>
                 <w:webHidden/>
               </w:rPr>
-              <w:instrText xml:space="preserve"> PAGEREF _Toc404918991 \h </w:instrText>
+              <w:instrText xml:space="preserve"> PAGEREF _Toc405092630 \h </w:instrText>
             </w:r>
             <w:r>
               <w:rPr>
@@ -1843,7 +1839,7 @@
               <w:noProof/>
             </w:rPr>
           </w:pPr>
-          <w:hyperlink w:anchor="_Toc404918992" w:history="1">
+          <w:hyperlink w:anchor="_Toc405092631" w:history="1">
             <w:r>
               <w:rPr>
                 <w:rStyle w:val="Hyperlink"/>
@@ -1870,7 +1866,7 @@
                 <w:noProof/>
                 <w:webHidden/>
               </w:rPr>
-              <w:instrText xml:space="preserve"> PAGEREF _Toc404918992 \h </w:instrText>
+              <w:instrText xml:space="preserve"> PAGEREF _Toc405092631 \h </w:instrText>
             </w:r>
             <w:r>
               <w:rPr>
@@ -1912,7 +1908,7 @@
               <w:noProof/>
             </w:rPr>
           </w:pPr>
-          <w:hyperlink w:anchor="_Toc404918993" w:history="1">
+          <w:hyperlink w:anchor="_Toc405092632" w:history="1">
             <w:r>
               <w:rPr>
                 <w:rStyle w:val="Hyperlink"/>
@@ -1939,7 +1935,7 @@
                 <w:noProof/>
                 <w:webHidden/>
               </w:rPr>
-              <w:instrText xml:space="preserve"> PAGEREF _Toc404918993 \h </w:instrText>
+              <w:instrText xml:space="preserve"> PAGEREF _Toc405092632 \h </w:instrText>
             </w:r>
             <w:r>
               <w:rPr>
@@ -1981,7 +1977,7 @@
               <w:noProof/>
             </w:rPr>
           </w:pPr>
-          <w:hyperlink w:anchor="_Toc404918994" w:history="1">
+          <w:hyperlink w:anchor="_Toc405092633" w:history="1">
             <w:r>
               <w:rPr>
                 <w:rStyle w:val="Hyperlink"/>
@@ -2008,7 +2004,7 @@
                 <w:noProof/>
                 <w:webHidden/>
               </w:rPr>
-              <w:instrText xml:space="preserve"> PAGEREF _Toc404918994 \h </w:instrText>
+              <w:instrText xml:space="preserve"> PAGEREF _Toc405092633 \h </w:instrText>
             </w:r>
             <w:r>
               <w:rPr>
@@ -2064,7 +2060,7 @@
       <w:pPr>
         <w:pStyle w:val="Heading1"/>
       </w:pPr>
-      <w:bookmarkStart w:id="0" w:name="_Toc404918970"/>
+      <w:bookmarkStart w:id="0" w:name="_Toc405092609"/>
       <w:r>
         <w:rPr>
           <w:rStyle w:val="Heading1Char"/>
@@ -2107,7 +2103,7 @@
       <w:r>
         <w:fldChar w:fldCharType="separate"/>
       </w:r>
-      <w:hyperlink w:anchor="_Toc404918995" w:history="1">
+      <w:hyperlink w:anchor="_Toc405092634" w:history="1">
         <w:r>
           <w:rPr>
             <w:rStyle w:val="Hyperlink"/>
@@ -2134,7 +2130,7 @@
             <w:noProof/>
             <w:webHidden/>
           </w:rPr>
-          <w:instrText xml:space="preserve"> PAGEREF _Toc404918995 \h </w:instrText>
+          <w:instrText xml:space="preserve"> PAGEREF _Toc405092634 \h </w:instrText>
         </w:r>
         <w:r>
           <w:rPr>
@@ -2176,7 +2172,7 @@
           <w:noProof/>
         </w:rPr>
       </w:pPr>
-      <w:hyperlink w:anchor="_Toc404918996" w:history="1">
+      <w:hyperlink w:anchor="_Toc405092635" w:history="1">
         <w:r>
           <w:rPr>
             <w:rStyle w:val="Hyperlink"/>
@@ -2203,7 +2199,7 @@
             <w:noProof/>
             <w:webHidden/>
           </w:rPr>
-          <w:instrText xml:space="preserve"> PAGEREF _Toc404918996 \h </w:instrText>
+          <w:instrText xml:space="preserve"> PAGEREF _Toc405092635 \h </w:instrText>
         </w:r>
         <w:r>
           <w:rPr>
@@ -2245,7 +2241,7 @@
           <w:noProof/>
         </w:rPr>
       </w:pPr>
-      <w:hyperlink w:anchor="_Toc404918997" w:history="1">
+      <w:hyperlink w:anchor="_Toc405092636" w:history="1">
         <w:r>
           <w:rPr>
             <w:rStyle w:val="Hyperlink"/>
@@ -2272,7 +2268,7 @@
             <w:noProof/>
             <w:webHidden/>
           </w:rPr>
-          <w:instrText xml:space="preserve"> PAGEREF _Toc404918997 \h </w:instrText>
+          <w:instrText xml:space="preserve"> PAGEREF _Toc405092636 \h </w:instrText>
         </w:r>
         <w:r>
           <w:rPr>
@@ -2314,7 +2310,7 @@
           <w:noProof/>
         </w:rPr>
       </w:pPr>
-      <w:hyperlink w:anchor="_Toc404918998" w:history="1">
+      <w:hyperlink w:anchor="_Toc405092637" w:history="1">
         <w:r>
           <w:rPr>
             <w:rStyle w:val="Hyperlink"/>
@@ -2341,7 +2337,7 @@
             <w:noProof/>
             <w:webHidden/>
           </w:rPr>
-          <w:instrText xml:space="preserve"> PAGEREF _Toc404918998 \h </w:instrText>
+          <w:instrText xml:space="preserve"> PAGEREF _Toc405092637 \h </w:instrText>
         </w:r>
         <w:r>
           <w:rPr>
@@ -2383,7 +2379,7 @@
           <w:noProof/>
         </w:rPr>
       </w:pPr>
-      <w:hyperlink w:anchor="_Toc404918999" w:history="1">
+      <w:hyperlink w:anchor="_Toc405092638" w:history="1">
         <w:r>
           <w:rPr>
             <w:rStyle w:val="Hyperlink"/>
@@ -2410,7 +2406,7 @@
             <w:noProof/>
             <w:webHidden/>
           </w:rPr>
-          <w:instrText xml:space="preserve"> PAGEREF _Toc404918999 \h </w:instrText>
+          <w:instrText xml:space="preserve"> PAGEREF _Toc405092638 \h </w:instrText>
         </w:r>
         <w:r>
           <w:rPr>
@@ -2452,7 +2448,7 @@
           <w:noProof/>
         </w:rPr>
       </w:pPr>
-      <w:hyperlink w:anchor="_Toc404919000" w:history="1">
+      <w:hyperlink w:anchor="_Toc405092639" w:history="1">
         <w:r>
           <w:rPr>
             <w:rStyle w:val="Hyperlink"/>
@@ -2479,7 +2475,7 @@
             <w:noProof/>
             <w:webHidden/>
           </w:rPr>
-          <w:instrText xml:space="preserve"> PAGEREF _Toc404919000 \h </w:instrText>
+          <w:instrText xml:space="preserve"> PAGEREF _Toc405092639 \h </w:instrText>
         </w:r>
         <w:r>
           <w:rPr>
@@ -2521,7 +2517,7 @@
           <w:noProof/>
         </w:rPr>
       </w:pPr>
-      <w:hyperlink w:anchor="_Toc404919001" w:history="1">
+      <w:hyperlink w:anchor="_Toc405092640" w:history="1">
         <w:r>
           <w:rPr>
             <w:rStyle w:val="Hyperlink"/>
@@ -2548,7 +2544,7 @@
             <w:noProof/>
             <w:webHidden/>
           </w:rPr>
-          <w:instrText xml:space="preserve"> PAGEREF _Toc404919001 \h </w:instrText>
+          <w:instrText xml:space="preserve"> PAGEREF _Toc405092640 \h </w:instrText>
         </w:r>
         <w:r>
           <w:rPr>
@@ -2604,7 +2600,7 @@
       <w:pPr>
         <w:pStyle w:val="Heading1"/>
       </w:pPr>
-      <w:bookmarkStart w:id="1" w:name="_Toc404918971"/>
+      <w:bookmarkStart w:id="1" w:name="_Toc405092610"/>
       <w:r>
         <w:lastRenderedPageBreak/>
         <w:t>List of Tables</w:t>
@@ -2631,7 +2627,7 @@
       <w:r>
         <w:fldChar w:fldCharType="separate"/>
       </w:r>
-      <w:hyperlink w:anchor="_Toc404919002" w:history="1">
+      <w:hyperlink w:anchor="_Toc405092641" w:history="1">
         <w:r>
           <w:rPr>
             <w:rStyle w:val="Hyperlink"/>
@@ -2658,7 +2654,7 @@
             <w:noProof/>
             <w:webHidden/>
           </w:rPr>
-          <w:instrText xml:space="preserve"> PAGEREF _Toc404919002 \h </w:instrText>
+          <w:instrText xml:space="preserve"> PAGEREF _Toc405092641 \h </w:instrText>
         </w:r>
         <w:r>
           <w:rPr>
@@ -2700,7 +2696,7 @@
           <w:noProof/>
         </w:rPr>
       </w:pPr>
-      <w:hyperlink w:anchor="_Toc404919003" w:history="1">
+      <w:hyperlink w:anchor="_Toc405092642" w:history="1">
         <w:r>
           <w:rPr>
             <w:rStyle w:val="Hyperlink"/>
@@ -2727,7 +2723,7 @@
             <w:noProof/>
             <w:webHidden/>
           </w:rPr>
-          <w:instrText xml:space="preserve"> PAGEREF _Toc404919003 \h </w:instrText>
+          <w:instrText xml:space="preserve"> PAGEREF _Toc405092642 \h </w:instrText>
         </w:r>
         <w:r>
           <w:rPr>
@@ -2769,7 +2765,7 @@
           <w:noProof/>
         </w:rPr>
       </w:pPr>
-      <w:hyperlink w:anchor="_Toc404919004" w:history="1">
+      <w:hyperlink w:anchor="_Toc405092643" w:history="1">
         <w:r>
           <w:rPr>
             <w:rStyle w:val="Hyperlink"/>
@@ -2796,7 +2792,7 @@
             <w:noProof/>
             <w:webHidden/>
           </w:rPr>
-          <w:instrText xml:space="preserve"> PAGEREF _Toc404919004 \h </w:instrText>
+          <w:instrText xml:space="preserve"> PAGEREF _Toc405092643 \h </w:instrText>
         </w:r>
         <w:r>
           <w:rPr>
@@ -2849,7 +2845,7 @@
       <w:pPr>
         <w:pStyle w:val="Heading1"/>
       </w:pPr>
-      <w:bookmarkStart w:id="2" w:name="_Toc404918972"/>
+      <w:bookmarkStart w:id="2" w:name="_Toc405092611"/>
       <w:r>
         <w:lastRenderedPageBreak/>
         <w:t>Introduction</w:t>
@@ -2862,10 +2858,7 @@
         <w:ind w:firstLine="936"/>
       </w:pPr>
       <w:r>
-        <w:t>In p</w:t>
-      </w:r>
-      <w:r>
-        <w:t xml:space="preserve">redictive analytics, </w:t>
+        <w:t xml:space="preserve">In predictive analytics, </w:t>
       </w:r>
       <w:r>
         <w:t>a</w:t>
@@ -2880,13 +2873,7 @@
         <w:t>uses</w:t>
       </w:r>
       <w:r>
-        <w:t xml:space="preserve"> a training data set to generate models </w:t>
-      </w:r>
-      <w:r>
-        <w:t xml:space="preserve">(i.e. classifiers) </w:t>
-      </w:r>
-      <w:r>
-        <w:t xml:space="preserve">that can classify future data </w:t>
+        <w:t xml:space="preserve"> a training data set to generate models that can classify future data </w:t>
       </w:r>
       <w:r>
         <w:t>elements</w:t>
@@ -2901,7 +2888,13 @@
         <w:t>is</w:t>
       </w:r>
       <w:r>
-        <w:t xml:space="preserve"> basic flow of a classification algorithm is shown in </w:t>
+        <w:t xml:space="preserve"> </w:t>
+      </w:r>
+      <w:r>
+        <w:t>fundamental</w:t>
+      </w:r>
+      <w:r>
+        <w:t xml:space="preserve"> flow of a classification algorithm is shown in </w:t>
       </w:r>
       <w:r>
         <w:fldChar w:fldCharType="begin"/>
@@ -2987,7 +2980,7 @@
         <w:pStyle w:val="Caption"/>
       </w:pPr>
       <w:bookmarkStart w:id="3" w:name="_Ref404898762"/>
-      <w:bookmarkStart w:id="4" w:name="_Toc404918995"/>
+      <w:bookmarkStart w:id="4" w:name="_Toc405092634"/>
       <w:r>
         <w:t xml:space="preserve">Figure </w:t>
       </w:r>
@@ -3016,7 +3009,13 @@
         <w:ind w:firstLine="936"/>
       </w:pPr>
       <w:r>
-        <w:t xml:space="preserve">This paper describes an algorithm that classifies breast cancer tumors as either </w:t>
+        <w:t xml:space="preserve">This paper describes an algorithm that </w:t>
+      </w:r>
+      <w:r>
+        <w:t>generates a model to classify</w:t>
+      </w:r>
+      <w:r>
+        <w:t xml:space="preserve"> breast cancer tumors as either </w:t>
       </w:r>
       <w:r>
         <w:t xml:space="preserve">malignant or benign.  For a description of the source data set, see </w:t>
@@ -3059,7 +3058,7 @@
       <w:pPr>
         <w:pStyle w:val="Heading2"/>
       </w:pPr>
-      <w:bookmarkStart w:id="5" w:name="_Toc404918973"/>
+      <w:bookmarkStart w:id="5" w:name="_Toc405092612"/>
       <w:r>
         <w:t>Linear Classification</w:t>
       </w:r>
@@ -3077,7 +3076,25 @@
         <w:rPr>
           <w:rFonts w:eastAsiaTheme="minorEastAsia"/>
         </w:rPr>
-        <w:t>The input to a classification algorithm is generally a set data vectors; each data vector</w:t>
+        <w:t>One of the</w:t>
+      </w:r>
+      <w:r>
+        <w:rPr>
+          <w:rFonts w:eastAsiaTheme="minorEastAsia"/>
+        </w:rPr>
+        <w:t xml:space="preserve"> input</w:t>
+      </w:r>
+      <w:r>
+        <w:rPr>
+          <w:rFonts w:eastAsiaTheme="minorEastAsia"/>
+        </w:rPr>
+        <w:t>s</w:t>
+      </w:r>
+      <w:r>
+        <w:rPr>
+          <w:rFonts w:eastAsiaTheme="minorEastAsia"/>
+        </w:rPr>
+        <w:t xml:space="preserve"> to a classification algorithm is a set data vectors; each data vector</w:t>
       </w:r>
       <w:proofErr w:type="gramStart"/>
       <w:r>
@@ -3327,7 +3344,13 @@
         <w:rPr>
           <w:rFonts w:eastAsiaTheme="minorEastAsia"/>
         </w:rPr>
-        <w:t>, is defined by</w:t>
+        <w:t xml:space="preserve">, is defined </w:t>
+      </w:r>
+      <w:r>
+        <w:rPr>
+          <w:rFonts w:eastAsiaTheme="minorEastAsia"/>
+        </w:rPr>
+        <w:t>as</w:t>
       </w:r>
       <w:r>
         <w:rPr>
@@ -3869,9 +3892,17 @@
         <w:rPr>
           <w:rFonts w:eastAsiaTheme="minorEastAsia"/>
         </w:rPr>
-        <w:t xml:space="preserve">value of </w:t>
+        <w:t xml:space="preserve">value </w:t>
+      </w:r>
+      <w:proofErr w:type="gramStart"/>
+      <w:r>
+        <w:rPr>
+          <w:rFonts w:eastAsiaTheme="minorEastAsia"/>
+        </w:rPr>
+        <w:t xml:space="preserve">of </w:t>
       </w:r>
       <m:oMath>
+        <w:proofErr w:type="gramEnd"/>
         <m:r>
           <w:rPr>
             <w:rFonts w:ascii="Cambria Math" w:eastAsiaTheme="minorEastAsia" w:hAnsi="Cambria Math"/>
@@ -3914,53 +3945,9 @@
         <w:rPr>
           <w:rFonts w:eastAsiaTheme="minorEastAsia"/>
         </w:rPr>
-        <w:t xml:space="preserve"> and </w:t>
-      </w:r>
-      <w:r>
-        <w:rPr>
-          <w:rFonts w:eastAsiaTheme="minorEastAsia"/>
-        </w:rPr>
-        <w:t>a</w:t>
-      </w:r>
-      <w:r>
-        <w:rPr>
-          <w:rFonts w:eastAsiaTheme="minorEastAsia"/>
-        </w:rPr>
-        <w:t xml:space="preserve"> given</w:t>
-      </w:r>
-      <w:r>
-        <w:rPr>
-          <w:rFonts w:eastAsiaTheme="minorEastAsia"/>
-        </w:rPr>
-        <w:t xml:space="preserve"> set of</w:t>
-      </w:r>
-      <w:r>
-        <w:rPr>
-          <w:rFonts w:eastAsiaTheme="minorEastAsia"/>
-        </w:rPr>
-        <w:t xml:space="preserve"> classification threshold(s), </w:t>
-      </w:r>
-      <w:r>
-        <w:rPr>
-          <w:rFonts w:eastAsiaTheme="minorEastAsia"/>
-        </w:rPr>
-        <w:t>each</w:t>
-      </w:r>
-      <w:r>
-        <w:rPr>
-          <w:rFonts w:eastAsiaTheme="minorEastAsia"/>
-        </w:rPr>
-        <w:t xml:space="preserve"> data member is classified into a category</w:t>
-      </w:r>
-      <w:proofErr w:type="gramStart"/>
-      <w:r>
-        <w:rPr>
-          <w:rFonts w:eastAsiaTheme="minorEastAsia"/>
-        </w:rPr>
-        <w:t xml:space="preserve">, </w:t>
+        <w:t xml:space="preserve">, each data member is classified into a category, </w:t>
       </w:r>
       <m:oMath>
-        <w:proofErr w:type="gramEnd"/>
         <m:r>
           <w:rPr>
             <w:rFonts w:ascii="Cambria Math" w:eastAsiaTheme="minorEastAsia" w:hAnsi="Cambria Math"/>
@@ -3972,12 +3959,24 @@
         <w:rPr>
           <w:rFonts w:eastAsiaTheme="minorEastAsia"/>
         </w:rPr>
-        <w:t xml:space="preserve">, </w:t>
+        <w:t xml:space="preserve">, using a set </w:t>
       </w:r>
       <w:r>
         <w:rPr>
           <w:rFonts w:eastAsiaTheme="minorEastAsia"/>
         </w:rPr>
+        <w:t>classification threshold(s)</w:t>
+      </w:r>
+      <w:r>
+        <w:rPr>
+          <w:rFonts w:eastAsiaTheme="minorEastAsia"/>
+        </w:rPr>
+        <w:t xml:space="preserve"> </w:t>
+      </w:r>
+      <w:r>
+        <w:rPr>
+          <w:rFonts w:eastAsiaTheme="minorEastAsia"/>
+        </w:rPr>
         <w:t xml:space="preserve">as </w:t>
       </w:r>
       <w:r>
@@ -4024,7 +4023,7 @@
       <w:pPr>
         <w:pStyle w:val="Heading1"/>
       </w:pPr>
-      <w:bookmarkStart w:id="7" w:name="_Toc404918974"/>
+      <w:bookmarkStart w:id="7" w:name="_Toc405092613"/>
       <w:r>
         <w:t>Genetic Algorithm Overview</w:t>
       </w:r>
@@ -4036,7 +4035,19 @@
         <w:ind w:firstLine="936"/>
       </w:pPr>
       <w:r>
-        <w:t xml:space="preserve">There are multiple techniques that can be used to determine appropriate values for the linear classifier terms. </w:t>
+        <w:t>There are multiple techniques that can be used to determine appropriate values for the linear classifier</w:t>
+      </w:r>
+      <w:r>
+        <w:t>’s</w:t>
+      </w:r>
+      <w:r>
+        <w:t xml:space="preserve"> terms</w:t>
+      </w:r>
+      <w:r>
+        <w:t>,</w:t>
+      </w:r>
+      <w:r>
+        <w:t xml:space="preserve"> </w:t>
       </w:r>
       <m:oMath>
         <m:acc>
@@ -4114,7 +4125,13 @@
         <w:t xml:space="preserve"> to generate the linear classifier constraints</w:t>
       </w:r>
       <w:r>
-        <w:t xml:space="preserve">; we selected to use a genetic algorithm </w:t>
+        <w:t xml:space="preserve">; we selected </w:t>
+      </w:r>
+      <w:r>
+        <w:t>this approach</w:t>
+      </w:r>
+      <w:r>
+        <w:t xml:space="preserve"> </w:t>
       </w:r>
       <w:r>
         <w:t xml:space="preserve">due to </w:t>
@@ -4126,7 +4143,13 @@
         <w:t xml:space="preserve"> overall robustness and low execution overhead, both in terms of memory and </w:t>
       </w:r>
       <w:r>
-        <w:t>executive time</w:t>
+        <w:t>executi</w:t>
+      </w:r>
+      <w:r>
+        <w:t>on</w:t>
+      </w:r>
+      <w:r>
+        <w:t xml:space="preserve"> time</w:t>
       </w:r>
       <w:r>
         <w:t>.</w:t>
@@ -4138,7 +4161,13 @@
         <w:ind w:firstLine="720"/>
       </w:pPr>
       <w:r>
-        <w:t xml:space="preserve">A genetic algorithm is a local search, learning algorithm that is modeled after the biological process of natural selection.  Genetic algorithms begin with a set of randomly generated solutions to the problem.  Each solution is referred to as </w:t>
+        <w:t xml:space="preserve">A genetic algorithm is a local search, learning algorithm that is modeled after the biological process of natural selection.  Genetic algorithms begin with a set of randomly generated solutions to </w:t>
+      </w:r>
+      <w:r>
+        <w:t>a</w:t>
+      </w:r>
+      <w:r>
+        <w:t xml:space="preserve"> problem.  Each solution is referred to as </w:t>
       </w:r>
       <w:r>
         <w:t xml:space="preserve">an </w:t>
@@ -4180,11 +4209,27 @@
         <w:t>”</w:t>
       </w:r>
       <w:r>
-        <w:t xml:space="preserve">.  Each </w:t>
+        <w:t xml:space="preserve">.  Each solution is </w:t>
       </w:r>
       <w:r>
         <w:lastRenderedPageBreak/>
-        <w:t xml:space="preserve">solution is given a quality rating by a fitness function.  Over a series of iterations (called </w:t>
+        <w:t>given a quality rating by a fitness function</w:t>
+      </w:r>
+      <w:proofErr w:type="gramStart"/>
+      <w:r>
+        <w:t xml:space="preserve">, </w:t>
+      </w:r>
+      <m:oMath>
+        <w:proofErr w:type="gramEnd"/>
+        <m:r>
+          <w:rPr>
+            <w:rFonts w:ascii="Cambria Math" w:hAnsi="Cambria Math"/>
+          </w:rPr>
+          <m:t>f</m:t>
+        </m:r>
+      </m:oMath>
+      <w:r>
+        <w:t xml:space="preserve">.  Over a series of iterations (called </w:t>
       </w:r>
       <w:r>
         <w:t>“</w:t>
@@ -4223,7 +4268,13 @@
         <w:t>that comprise the</w:t>
       </w:r>
       <w:r>
-        <w:t xml:space="preserve"> successor generation.  The process where the two paternal chromosomes are merged to form the descendent chromosome is known as </w:t>
+        <w:t xml:space="preserve"> successor generation.  The process where the two paternal chromosomes are merged to form </w:t>
+      </w:r>
+      <w:r>
+        <w:t>a</w:t>
+      </w:r>
+      <w:r>
+        <w:t xml:space="preserve"> descendent chromosome is known as </w:t>
       </w:r>
       <w:r>
         <w:t>“</w:t>
@@ -4250,7 +4301,19 @@
         <w:t xml:space="preserve"> randomly changed. </w:t>
       </w:r>
       <w:r>
-        <w:t xml:space="preserve"> After a specified number of generations, a new chromosome seed population can be optionally created.  At the end of all generations and random starts, the best solution (i.e. the linear classifier’s weight vector</w:t>
+        <w:t xml:space="preserve"> After a specified number of generations, a new chromosome seed population can be optionally created</w:t>
+      </w:r>
+      <w:r>
+        <w:t>; this is known as a “random restart”</w:t>
+      </w:r>
+      <w:r>
+        <w:t xml:space="preserve">.  At the end of all generations and random </w:t>
+      </w:r>
+      <w:r>
+        <w:t>re</w:t>
+      </w:r>
+      <w:r>
+        <w:t>starts, the best solution (i.e. the linear classifier’s weight vector</w:t>
       </w:r>
       <w:proofErr w:type="gramStart"/>
       <w:r>
@@ -5412,7 +5475,7 @@
         <w:pStyle w:val="Caption"/>
       </w:pPr>
       <w:bookmarkStart w:id="8" w:name="_Ref399091838"/>
-      <w:bookmarkStart w:id="9" w:name="_Toc404918996"/>
+      <w:bookmarkStart w:id="9" w:name="_Toc405092635"/>
       <w:r>
         <w:t xml:space="preserve">Figure </w:t>
       </w:r>
@@ -5436,15 +5499,20 @@
         <w:spacing w:line="360" w:lineRule="auto"/>
       </w:pPr>
       <w:r>
-        <w:tab/>
-        <w:t>The following subsections review the details of our genetic algorithm.</w:t>
+        <w:t>The f</w:t>
+      </w:r>
+      <w:r>
+        <w:t xml:space="preserve">ollowing subsection describes the specific implementation </w:t>
+      </w:r>
+      <w:r>
+        <w:t>details of our genetic algorithm.</w:t>
       </w:r>
     </w:p>
     <w:p>
       <w:pPr>
         <w:pStyle w:val="Heading2"/>
       </w:pPr>
-      <w:bookmarkStart w:id="10" w:name="_Toc404918975"/>
+      <w:bookmarkStart w:id="10" w:name="_Toc405092614"/>
       <w:r>
         <w:t>Chromosome (Solution) Structure</w:t>
       </w:r>
@@ -5487,7 +5555,29 @@
         </m:sSub>
       </m:oMath>
       <w:r>
-        <w:t>).  In our algorithm, each weight is a 32 bit two’s complement integer.  Hence, given the 9 features and the offset term, a chromosome is 320 (i.e. 32 * 10) bits long.</w:t>
+        <w:t>).  In our algorithm, each weight is a 32</w:t>
+      </w:r>
+      <w:r>
+        <w:t>-</w:t>
+      </w:r>
+      <w:r>
+        <w:t>bit two’s complement integer.  Hence, given the 9 features and the offset term, a chromosome is 320 (i.e</w:t>
+      </w:r>
+      <w:proofErr w:type="gramStart"/>
+      <w:r>
+        <w:t xml:space="preserve">. </w:t>
+      </w:r>
+      <m:oMath>
+        <w:proofErr w:type="gramEnd"/>
+        <m:r>
+          <w:rPr>
+            <w:rFonts w:ascii="Cambria Math" w:hAnsi="Cambria Math"/>
+          </w:rPr>
+          <m:t>32*10</m:t>
+        </m:r>
+      </m:oMath>
+      <w:r>
+        <w:t>) bits long.</w:t>
       </w:r>
     </w:p>
     <w:p>
@@ -5497,7 +5587,7 @@
           <w:szCs w:val="24"/>
         </w:rPr>
       </w:pPr>
-      <w:bookmarkStart w:id="11" w:name="_Toc404918976"/>
+      <w:bookmarkStart w:id="11" w:name="_Toc405092615"/>
       <w:r>
         <w:rPr>
           <w:szCs w:val="24"/>
@@ -5519,7 +5609,7 @@
       <w:pPr>
         <w:pStyle w:val="Heading2"/>
       </w:pPr>
-      <w:bookmarkStart w:id="12" w:name="_Toc404918977"/>
+      <w:bookmarkStart w:id="12" w:name="_Toc405092616"/>
       <w:r>
         <w:lastRenderedPageBreak/>
         <w:t>Chromosome Population Size</w:t>
@@ -5538,10 +5628,22 @@
         <w:t xml:space="preserve"> our</w:t>
       </w:r>
       <w:r>
-        <w:t xml:space="preserve"> algorithm is 1000 since it provided a reasonable tradeoff between solution quality and overall algorithm execution time.</w:t>
-      </w:r>
-      <w:r>
-        <w:t xml:space="preserve">  However, this parameter is configurable by the user as explained in the section entitled “</w:t>
+        <w:t xml:space="preserve"> algorithm is 1000 since it provided a reasonable trade</w:t>
+      </w:r>
+      <w:r>
+        <w:t>-</w:t>
+      </w:r>
+      <w:r>
+        <w:t>off between solution quality and overall algorithm execution time.</w:t>
+      </w:r>
+      <w:r>
+        <w:t xml:space="preserve">  However, this parameter is configurable by the user as </w:t>
+      </w:r>
+      <w:r>
+        <w:t>detailed</w:t>
+      </w:r>
+      <w:r>
+        <w:t xml:space="preserve"> in the section entitled “</w:t>
       </w:r>
       <w:r>
         <w:fldChar w:fldCharType="begin"/>
@@ -5566,7 +5668,7 @@
       <w:pPr>
         <w:pStyle w:val="Heading2"/>
       </w:pPr>
-      <w:bookmarkStart w:id="13" w:name="_Toc404918978"/>
+      <w:bookmarkStart w:id="13" w:name="_Toc405092617"/>
       <w:r>
         <w:t>R</w:t>
       </w:r>
@@ -5584,7 +5686,13 @@
         <w:ind w:firstLine="720"/>
       </w:pPr>
       <w:r>
-        <w:t xml:space="preserve">Tournament selection in a genetic algorithm involves randomly picking </w:t>
+        <w:t xml:space="preserve">Tournament selection in a genetic algorithm involves randomly </w:t>
+      </w:r>
+      <w:r>
+        <w:t>choosing</w:t>
+      </w:r>
+      <w:r>
+        <w:t xml:space="preserve"> </w:t>
       </w:r>
       <w:r>
         <w:rPr>
@@ -5602,7 +5710,13 @@
         <w:t>n</w:t>
       </w:r>
       <w:r>
-        <w:t xml:space="preserve"> possible solutions, the chromosome with the highest fitness is selected to be a parent of a successor chromosome (solution).  Tournament selection has low computational overhead and prevents the algorithm converging too quickly (assuming </w:t>
+        <w:t xml:space="preserve"> possible solutions, the chromosome with the highest fitness is selected to be a parent of a successor chromosome (</w:t>
+      </w:r>
+      <w:r>
+        <w:t xml:space="preserve">i.e. </w:t>
+      </w:r>
+      <w:r>
+        <w:t xml:space="preserve">solution).  Tournament selection has low computational overhead and prevents the algorithm converging too quickly (assuming </w:t>
       </w:r>
       <w:r>
         <w:rPr>
@@ -5618,7 +5732,7 @@
       <w:pPr>
         <w:pStyle w:val="Heading2"/>
       </w:pPr>
-      <w:bookmarkStart w:id="14" w:name="_Toc404918979"/>
+      <w:bookmarkStart w:id="14" w:name="_Toc405092618"/>
       <w:r>
         <w:t>Fitness Function</w:t>
       </w:r>
@@ -6276,10 +6390,7 @@
         <w:fldChar w:fldCharType="begin"/>
       </w:r>
       <w:r>
-        <w:instrText xml:space="preserve"> REF _Ref404896832 \h </w:instrText>
-      </w:r>
-      <w:r>
-        <w:instrText xml:space="preserve"> \* MERGEFORMAT </w:instrText>
+        <w:instrText xml:space="preserve"> REF _Ref404896832 \h  \* MERGEFORMAT </w:instrText>
       </w:r>
       <w:r>
         <w:fldChar w:fldCharType="separate"/>
@@ -6402,7 +6513,13 @@
         </m:d>
       </m:oMath>
       <w:r>
-        <w:t xml:space="preserve"> is the value linear classifier function</w:t>
+        <w:t xml:space="preserve"> is the value</w:t>
+      </w:r>
+      <w:r>
+        <w:t xml:space="preserve"> of the</w:t>
+      </w:r>
+      <w:r>
+        <w:t xml:space="preserve"> linear classifier function</w:t>
       </w:r>
       <w:r>
         <w:t xml:space="preserve"> for patient vector, </w:t>
@@ -6724,10 +6841,7 @@
         <w:fldChar w:fldCharType="begin"/>
       </w:r>
       <w:r>
-        <w:instrText xml:space="preserve"> REF _Ref404896832 \h </w:instrText>
-      </w:r>
-      <w:r>
-        <w:instrText xml:space="preserve"> \* MERGEFORMAT </w:instrText>
+        <w:instrText xml:space="preserve"> REF _Ref404896832 \h  \* MERGEFORMAT </w:instrText>
       </w:r>
       <w:r>
         <w:fldChar w:fldCharType="separate"/>
@@ -6812,7 +6926,13 @@
         <w:fldChar w:fldCharType="end"/>
       </w:r>
       <w:r>
-        <w:t>; this is especially true when the chromosome population size and/or generation count are large</w:t>
+        <w:t xml:space="preserve">; this is </w:t>
+      </w:r>
+      <w:r>
+        <w:t>most likely to be the case</w:t>
+      </w:r>
+      <w:r>
+        <w:t xml:space="preserve"> when the chromosome population size and/or generation count are large</w:t>
       </w:r>
       <w:r>
         <w:t>.  As such, an additional fitness function is used to enable the algorithm to further determine solution quality.  This second fitness function</w:t>
@@ -6874,10 +6994,22 @@
         <w:t xml:space="preserve">ies the total error margin of </w:t>
       </w:r>
       <w:r>
-        <w:t xml:space="preserve">each solution. Note that it is only used when </w:t>
-      </w:r>
-      <w:r>
-        <w:t>to break a tie for</w:t>
+        <w:t xml:space="preserve">each solution. Note that </w:t>
+      </w:r>
+      <w:r>
+        <w:t>this secondary function</w:t>
+      </w:r>
+      <w:r>
+        <w:t xml:space="preserve"> is only used </w:t>
+      </w:r>
+      <w:r>
+        <w:t xml:space="preserve">when there is a </w:t>
+      </w:r>
+      <w:r>
+        <w:t xml:space="preserve">tie </w:t>
+      </w:r>
+      <w:r>
+        <w:t>for</w:t>
       </w:r>
       <w:r>
         <w:t xml:space="preserve"> fitness </w:t>
@@ -7165,7 +7297,7 @@
       <w:pPr>
         <w:pStyle w:val="Heading2"/>
       </w:pPr>
-      <w:bookmarkStart w:id="19" w:name="_Toc404918980"/>
+      <w:bookmarkStart w:id="19" w:name="_Toc405092619"/>
       <w:r>
         <w:t>Crossover</w:t>
       </w:r>
@@ -7183,14 +7315,20 @@
         <w:t>a</w:t>
       </w:r>
       <w:r>
-        <w:t xml:space="preserve"> child chromosome.  With the exception of one-point crossover, we did not observe a strong correlation between the number of crossover points and the classification accuracy.  As such, we selected three-point crossover since it provides an adequate balance between classification accuracy and execution time. </w:t>
+        <w:t xml:space="preserve"> child chromosome.  With the exception of one-point crossover, we did not observe a strong correlation between the number of crossover points and the classification accuracy.  As such, we selected three-point crossover since it provides an adequate balance between classification accuracy and execution </w:t>
+      </w:r>
+      <w:r>
+        <w:t>complexity</w:t>
+      </w:r>
+      <w:r>
+        <w:t xml:space="preserve">. </w:t>
       </w:r>
     </w:p>
     <w:p>
       <w:pPr>
         <w:pStyle w:val="Heading2"/>
       </w:pPr>
-      <w:bookmarkStart w:id="20" w:name="_Toc404918981"/>
+      <w:bookmarkStart w:id="20" w:name="_Toc405092620"/>
       <w:r>
         <w:t>Mutation Frequency</w:t>
       </w:r>
@@ -7202,14 +7340,26 @@
         <w:ind w:firstLine="936"/>
       </w:pPr>
       <w:r>
-        <w:t>A higher mutation frequency is correlated with increased solution diversity.  However, if the mutation frequency is too high, it can have a deleterious effect because it can corrupt otherwise good solutions.  The bit mutation frequency is set to 1% in our solution, which, while high, showed no deleterious effects on the algorithm’s accuracy.</w:t>
+        <w:t xml:space="preserve">A higher mutation frequency is correlated with increased solution diversity.  However, if the mutation frequency is too high, it can have a deleterious effect </w:t>
+      </w:r>
+      <w:r>
+        <w:t>since</w:t>
+      </w:r>
+      <w:r>
+        <w:t xml:space="preserve"> it can corrupt otherwise good solutions.  The bit mutation frequency is set to 1% in our solution, which, while high, showed no </w:t>
+      </w:r>
+      <w:r>
+        <w:t>negative</w:t>
+      </w:r>
+      <w:r>
+        <w:t xml:space="preserve"> effects on the algorithm’s accuracy.</w:t>
       </w:r>
     </w:p>
     <w:p>
       <w:pPr>
         <w:pStyle w:val="Heading2"/>
       </w:pPr>
-      <w:bookmarkStart w:id="21" w:name="_Toc404918982"/>
+      <w:bookmarkStart w:id="21" w:name="_Toc405092621"/>
       <w:r>
         <w:t>Generation Count</w:t>
       </w:r>
@@ -7236,10 +7386,13 @@
         <w:t xml:space="preserve">the algorithm’s </w:t>
       </w:r>
       <w:r>
-        <w:t xml:space="preserve">performance is improved by eliminating the need to continue examining solutions with </w:t>
-      </w:r>
-      <w:r>
-        <w:t xml:space="preserve">a </w:t>
+        <w:t xml:space="preserve">performance is improved by eliminating the need to continue examining solutions </w:t>
+      </w:r>
+      <w:r>
+        <w:t>which have a very</w:t>
+      </w:r>
+      <w:r>
+        <w:t xml:space="preserve"> </w:t>
       </w:r>
       <w:r>
         <w:t>limited likelihood of further improvement.</w:t>
@@ -7249,7 +7402,7 @@
       <w:pPr>
         <w:pStyle w:val="Heading2"/>
       </w:pPr>
-      <w:bookmarkStart w:id="22" w:name="_Toc404918983"/>
+      <w:bookmarkStart w:id="22" w:name="_Toc405092622"/>
       <w:r>
         <w:t>Random Restarts</w:t>
       </w:r>
@@ -7278,7 +7431,13 @@
         <w:t xml:space="preserve"> discarded; the only exception is the population’s </w:t>
       </w:r>
       <w:r>
-        <w:t xml:space="preserve">best solution which is stored for future </w:t>
+        <w:t>best solution</w:t>
+      </w:r>
+      <w:r>
+        <w:t>,</w:t>
+      </w:r>
+      <w:r>
+        <w:t xml:space="preserve"> which is stored for future </w:t>
       </w:r>
       <w:r>
         <w:t>evaluation</w:t>
@@ -7319,7 +7478,7 @@
       <w:pPr>
         <w:pStyle w:val="Heading1"/>
       </w:pPr>
-      <w:bookmarkStart w:id="23" w:name="_Toc404918984"/>
+      <w:bookmarkStart w:id="23" w:name="_Toc405092623"/>
       <w:r>
         <w:t>Breast Tumor Classifier Program</w:t>
       </w:r>
@@ -7354,11 +7513,14 @@
         <w:t>program</w:t>
       </w:r>
       <w:r>
-        <w:t xml:space="preserve"> that develops the linear </w:t>
+        <w:t xml:space="preserve"> that develops the linear classifier</w:t>
       </w:r>
       <w:proofErr w:type="gramStart"/>
       <w:r>
-        <w:t xml:space="preserve">classifier </w:t>
+        <w:t>,</w:t>
+      </w:r>
+      <w:r>
+        <w:t xml:space="preserve"> </w:t>
       </w:r>
       <m:oMath>
         <w:proofErr w:type="gramEnd"/>
@@ -7401,19 +7563,13 @@
         </m:d>
       </m:oMath>
       <w:r>
-        <w:t xml:space="preserve">.  The breast cancer data set, which is in </w:t>
-      </w:r>
-      <w:r>
-        <w:t>c</w:t>
-      </w:r>
-      <w:r>
-        <w:t xml:space="preserve">omma </w:t>
-      </w:r>
-      <w:r>
-        <w:t>separated v</w:t>
-      </w:r>
-      <w:r>
-        <w:t xml:space="preserve">ariable (CSV) format, is imported into our program and split into two disjoint sets (i.e. training and verification).  On each run of the program, the members of the two disjoint sets are </w:t>
+        <w:t>.  The breast cancer data set</w:t>
+      </w:r>
+      <w:r>
+        <w:t xml:space="preserve"> </w:t>
+      </w:r>
+      <w:r>
+        <w:t xml:space="preserve">is imported into our program and split into two disjoint sets (i.e. training and verification).  On each run of the program, the members of the two disjoint sets are </w:t>
       </w:r>
       <w:r>
         <w:t>specified</w:t>
@@ -7467,13 +7623,20 @@
         <w:ind w:firstLine="720"/>
       </w:pPr>
       <w:r>
+        <w:lastRenderedPageBreak/>
         <w:t>Once the two data sets have been formed, the program runs the genetic algorithm to create the linear classifier’s parameters.</w:t>
       </w:r>
       <w:r>
         <w:t xml:space="preserve"> </w:t>
       </w:r>
       <w:r>
-        <w:t>The efficacy of this classifier is measured by quantifying how accurately it classifies patient tumors in the verification data set.</w:t>
+        <w:t xml:space="preserve">The efficacy of this classifier is measured by quantifying how accurately </w:t>
+      </w:r>
+      <w:r>
+        <w:t>the resulting model</w:t>
+      </w:r>
+      <w:r>
+        <w:t xml:space="preserve"> classifies patient tumors in the verification data set.</w:t>
       </w:r>
     </w:p>
     <w:p>
@@ -7482,7 +7645,6 @@
         <w:ind w:firstLine="720"/>
       </w:pPr>
       <w:r>
-        <w:lastRenderedPageBreak/>
         <w:t xml:space="preserve">Our program is </w:t>
       </w:r>
       <w:r>
@@ -7504,7 +7666,16 @@
         <w:t xml:space="preserve"> across platforms</w:t>
       </w:r>
       <w:r>
-        <w:t xml:space="preserve">, large user base, and extensive built-in libraries.  </w:t>
+        <w:t xml:space="preserve"> through the Java Virtual Machine</w:t>
+      </w:r>
+      <w:r>
+        <w:t xml:space="preserve">, </w:t>
+      </w:r>
+      <w:r>
+        <w:t xml:space="preserve">a </w:t>
+      </w:r>
+      <w:r>
+        <w:t xml:space="preserve">large user base, and extensive built-in libraries.  </w:t>
       </w:r>
     </w:p>
     <w:p>
@@ -7579,7 +7750,7 @@
         <w:pStyle w:val="Caption"/>
       </w:pPr>
       <w:bookmarkStart w:id="24" w:name="_Ref399094483"/>
-      <w:bookmarkStart w:id="25" w:name="_Toc404918997"/>
+      <w:bookmarkStart w:id="25" w:name="_Toc405092636"/>
       <w:r>
         <w:t xml:space="preserve">Figure </w:t>
       </w:r>
@@ -7616,13 +7787,13 @@
         <w:t>our implementation</w:t>
       </w:r>
       <w:r>
-        <w:t xml:space="preserve"> uses on the object-</w:t>
-      </w:r>
-      <w:r>
-        <w:t>oriented paradigm in our implementation</w:t>
-      </w:r>
-      <w:r>
-        <w:t xml:space="preserve"> extensively</w:t>
+        <w:t xml:space="preserve"> uses the object-</w:t>
+      </w:r>
+      <w:r>
+        <w:t xml:space="preserve">oriented paradigm </w:t>
+      </w:r>
+      <w:r>
+        <w:t>extensively</w:t>
       </w:r>
       <w:r>
         <w:t xml:space="preserve">.  </w:t>
@@ -7645,13 +7816,28 @@
         <w:t>program</w:t>
       </w:r>
       <w:r>
-        <w:t xml:space="preserve">.  The five classes and their respective descriptions are </w:t>
-      </w:r>
-      <w:r>
-        <w:t xml:space="preserve">listed </w:t>
-      </w:r>
-      <w:r>
-        <w:t>below:</w:t>
+        <w:t xml:space="preserve">.  The </w:t>
+      </w:r>
+      <w:r>
+        <w:t xml:space="preserve">names of the </w:t>
+      </w:r>
+      <w:r>
+        <w:t>five class</w:t>
+      </w:r>
+      <w:r>
+        <w:t>es</w:t>
+      </w:r>
+      <w:r>
+        <w:t xml:space="preserve"> </w:t>
+      </w:r>
+      <w:r>
+        <w:t>and brief</w:t>
+      </w:r>
+      <w:r>
+        <w:t xml:space="preserve"> descriptions of each class’ role </w:t>
+      </w:r>
+      <w:r>
+        <w:t>are below:</w:t>
       </w:r>
     </w:p>
     <w:p>
@@ -7757,10 +7943,19 @@
         <w:t xml:space="preserve"> </w:t>
       </w:r>
       <w:r>
-        <w:t xml:space="preserve">– Aggregator of objects of the Patient class.  The two objects of this type are: </w:t>
+        <w:t>– Aggregator of objects of the Patient class.  The two</w:t>
+      </w:r>
+      <w:r>
+        <w:t xml:space="preserve"> program</w:t>
+      </w:r>
+      <w:r>
+        <w:t xml:space="preserve"> objects of this type are: </w:t>
       </w:r>
       <w:proofErr w:type="spellStart"/>
       <w:r>
+        <w:rPr>
+          <w:rFonts w:ascii="Courier New" w:hAnsi="Courier New" w:cs="Courier New"/>
+        </w:rPr>
         <w:t>trainingDataSet</w:t>
       </w:r>
       <w:proofErr w:type="spellEnd"/>
@@ -7769,6 +7964,9 @@
       </w:r>
       <w:proofErr w:type="spellStart"/>
       <w:r>
+        <w:rPr>
+          <w:rFonts w:ascii="Courier New" w:hAnsi="Courier New" w:cs="Courier New"/>
+        </w:rPr>
         <w:t>verificationDataSet</w:t>
       </w:r>
       <w:proofErr w:type="spellEnd"/>
@@ -7864,8 +8062,9 @@
       <w:pPr>
         <w:pStyle w:val="Heading1"/>
       </w:pPr>
-      <w:bookmarkStart w:id="26" w:name="_Toc404918985"/>
-      <w:r>
+      <w:bookmarkStart w:id="26" w:name="_Toc405092624"/>
+      <w:r>
+        <w:lastRenderedPageBreak/>
         <w:t>Genetic Algorithm Results</w:t>
       </w:r>
       <w:bookmarkEnd w:id="26"/>
@@ -7900,7 +8099,6 @@
         <w:rPr>
           <w:b/>
         </w:rPr>
-        <w:lastRenderedPageBreak/>
         <w:t>Total Accuracy</w:t>
       </w:r>
       <w:r>
@@ -7910,7 +8108,7 @@
         <w:t xml:space="preserve">s is the most straightforward </w:t>
       </w:r>
       <w:r>
-        <w:t>quality measure and is simply the ratio of the number of correct classifications to the total size of the verification data set.</w:t>
+        <w:t>quality measure and is simply the ratio of the number of correct classifications to the total size of the data set.</w:t>
       </w:r>
     </w:p>
     <w:p>
@@ -7962,14 +8160,20 @@
         <w:t xml:space="preserve">really malignant.  </w:t>
       </w:r>
       <w:r>
-        <w:t>This metric quantities the accuracy of the algorithm with respect to this type of error.</w:t>
+        <w:t xml:space="preserve">This metric quantities the accuracy of the </w:t>
+      </w:r>
+      <w:r>
+        <w:t>classifier</w:t>
+      </w:r>
+      <w:r>
+        <w:t xml:space="preserve"> with respect to this type of error.</w:t>
       </w:r>
     </w:p>
     <w:p>
       <w:pPr>
         <w:pStyle w:val="Heading2"/>
       </w:pPr>
-      <w:bookmarkStart w:id="27" w:name="_Toc404918986"/>
+      <w:bookmarkStart w:id="27" w:name="_Toc405092625"/>
       <w:r>
         <w:t>Determining the Optimal Chromosome Population Size</w:t>
       </w:r>
@@ -8041,6 +8245,9 @@
       </w:r>
       <w:r>
         <w:t>as the standard deviation of the accuracies</w:t>
+      </w:r>
+      <w:r>
+        <w:t xml:space="preserve"> for each chromosome population size</w:t>
       </w:r>
       <w:r>
         <w:t xml:space="preserve">.  </w:t>
@@ -8055,6 +8262,9 @@
         <w:jc w:val="center"/>
       </w:pPr>
       <w:r>
+        <w:rPr>
+          <w:noProof/>
+        </w:rPr>
         <w:drawing>
           <wp:inline distT="0" distB="0" distL="0" distR="0">
             <wp:extent cx="5943600" cy="3985260"/>
@@ -8075,7 +8285,7 @@
         <w:pStyle w:val="Caption"/>
       </w:pPr>
       <w:bookmarkStart w:id="28" w:name="_Ref404907952"/>
-      <w:bookmarkStart w:id="29" w:name="_Toc404918998"/>
+      <w:bookmarkStart w:id="29" w:name="_Toc405092637"/>
       <w:r>
         <w:t xml:space="preserve">Figure </w:t>
       </w:r>
@@ -8100,6 +8310,7 @@
         <w:ind w:firstLine="936"/>
       </w:pPr>
       <w:r>
+        <w:lastRenderedPageBreak/>
         <w:t xml:space="preserve">When the solution size was larger than 8000, there was no statistically significant improvement in total accuracy or MCA.  While there was </w:t>
       </w:r>
       <w:r>
@@ -8131,9 +8342,8 @@
       <w:pPr>
         <w:pStyle w:val="Heading2"/>
       </w:pPr>
-      <w:bookmarkStart w:id="30" w:name="_Toc404918987"/>
-      <w:r>
-        <w:lastRenderedPageBreak/>
+      <w:bookmarkStart w:id="30" w:name="_Toc405092626"/>
+      <w:r>
         <w:t>Composition of the Training and Verification Data Sets</w:t>
       </w:r>
       <w:bookmarkEnd w:id="30"/>
@@ -8144,10 +8354,40 @@
         <w:ind w:firstLine="936"/>
       </w:pPr>
       <w:r>
-        <w:t xml:space="preserve">The quality of the classifier is highly dependent on whether the training data set is representative of the entire data set.  For example, if the number of malignant tumors in the source data set is too low, the resulting classifier may overly favor benign tumors.  </w:t>
-      </w:r>
-      <w:r>
-        <w:t xml:space="preserve">To quantify the extent in which the number of malignant tumors in the source data set effected the variation in the classification accuracy, we ran the genetic algorithm where the training and verification data sets were entirely randomly selected.  We also ran the algorithm where we required that the number of malignant tumors in both data sets </w:t>
+        <w:t xml:space="preserve">The quality of the classifier is highly dependent on whether the training data set is representative of the entire data set.  For example, if the number of malignant tumors in the </w:t>
+      </w:r>
+      <w:r>
+        <w:t>training</w:t>
+      </w:r>
+      <w:r>
+        <w:t xml:space="preserve"> data set is too low, the resulting classifier may overly favor benign tumors</w:t>
+      </w:r>
+      <w:r>
+        <w:t>; similarly, if the number of malignant tumors in the training data set is too high, the resulting classifier may overly favor malignant tumors</w:t>
+      </w:r>
+      <w:r>
+        <w:t xml:space="preserve">.  </w:t>
+      </w:r>
+    </w:p>
+    <w:p>
+      <w:pPr>
+        <w:spacing w:line="360" w:lineRule="auto"/>
+        <w:ind w:firstLine="936"/>
+      </w:pPr>
+      <w:r>
+        <w:t xml:space="preserve">To quantify the extent </w:t>
+      </w:r>
+      <w:r>
+        <w:t>to</w:t>
+      </w:r>
+      <w:r>
+        <w:t xml:space="preserve"> which the number of malignant tumors in the source data set </w:t>
+      </w:r>
+      <w:r>
+        <w:t>a</w:t>
+      </w:r>
+      <w:r>
+        <w:t xml:space="preserve">ffected the variation in the classification accuracy, we ran the genetic algorithm where the training and verification data sets were entirely randomly selected.  We also ran the algorithm where we required that the number of malignant tumors in both data sets </w:t>
       </w:r>
       <w:r>
         <w:t>be</w:t>
@@ -8498,7 +8738,7 @@
         <w:pStyle w:val="Caption"/>
       </w:pPr>
       <w:bookmarkStart w:id="31" w:name="_Ref404912159"/>
-      <w:bookmarkStart w:id="32" w:name="_Toc404919002"/>
+      <w:bookmarkStart w:id="32" w:name="_Toc405092641"/>
       <w:r>
         <w:t xml:space="preserve">Table </w:t>
       </w:r>
@@ -8544,7 +8784,13 @@
         <w:fldChar w:fldCharType="end"/>
       </w:r>
       <w:r>
-        <w:t xml:space="preserve"> shows the average classifier accuracy and the variation of the accuracy depending on whether proportionality of malignant tumors in the data set</w:t>
+        <w:t xml:space="preserve"> shows the average classifier accuracy and the variation of the accuracy </w:t>
+      </w:r>
+      <w:r>
+        <w:t xml:space="preserve">(i.e. standard deviation) </w:t>
+      </w:r>
+      <w:r>
+        <w:t>depending on whether proportionality of malignant tumors in the data set</w:t>
       </w:r>
       <w:r>
         <w:t>s</w:t>
@@ -8588,9 +8834,38 @@
     </w:p>
     <w:p>
       <w:pPr>
+        <w:spacing w:line="360" w:lineRule="auto"/>
+        <w:ind w:firstLine="936"/>
+      </w:pPr>
+      <w:r>
+        <w:t xml:space="preserve">The random data set results show the expected accuracy of our algorithm under the most stringent conditions.  The algorithm as nearly a 92% total accuracy </w:t>
+      </w:r>
+      <w:r>
+        <w:t xml:space="preserve">as well as </w:t>
+      </w:r>
+      <w:proofErr w:type="gramStart"/>
+      <w:r>
+        <w:t>a</w:t>
+      </w:r>
+      <w:r>
+        <w:t xml:space="preserve"> 91</w:t>
+      </w:r>
+      <w:proofErr w:type="gramEnd"/>
+      <w:r>
+        <w:t xml:space="preserve">% </w:t>
+      </w:r>
+      <w:r>
+        <w:t>malignant classification accuracy (MCA)</w:t>
+      </w:r>
+      <w:r>
+        <w:t>.</w:t>
+      </w:r>
+    </w:p>
+    <w:p>
+      <w:pPr>
         <w:pStyle w:val="Heading2"/>
       </w:pPr>
-      <w:bookmarkStart w:id="33" w:name="_Toc404918988"/>
+      <w:bookmarkStart w:id="33" w:name="_Toc405092627"/>
       <w:r>
         <w:t>Malignancy Bias Factor</w:t>
       </w:r>
@@ -8654,6 +8929,21 @@
       </w:r>
       <w:r>
         <w:t xml:space="preserve">. </w:t>
+      </w:r>
+    </w:p>
+    <w:p>
+      <w:pPr>
+        <w:spacing w:line="360" w:lineRule="auto"/>
+      </w:pPr>
+      <w:r>
+        <w:tab/>
+        <w:t xml:space="preserve">While there was a slight reduction in the standard deviation of the malignancy classification accuracy, there was not a </w:t>
+      </w:r>
+      <w:r>
+        <w:t>meaningful</w:t>
+      </w:r>
+      <w:r>
+        <w:t xml:space="preserve"> improvement in the average MCA.  With bias factors larger than 4, there may have been more dramatic improvements in the MCA.</w:t>
       </w:r>
     </w:p>
     <w:p>
@@ -8696,6 +8986,7 @@
               <w:rPr>
                 <w:b/>
               </w:rPr>
+              <w:lastRenderedPageBreak/>
               <w:t>Malignancy Bias Factor</w:t>
             </w:r>
           </w:p>
@@ -9061,7 +9352,7 @@
         <w:pStyle w:val="Caption"/>
       </w:pPr>
       <w:bookmarkStart w:id="34" w:name="_Ref404915103"/>
-      <w:bookmarkStart w:id="35" w:name="_Toc404919003"/>
+      <w:bookmarkStart w:id="35" w:name="_Toc405092642"/>
       <w:r>
         <w:t xml:space="preserve">Table </w:t>
       </w:r>
@@ -9079,27 +9370,16 @@
       </w:r>
       <w:bookmarkEnd w:id="35"/>
     </w:p>
-    <w:p/>
-    <w:p>
-      <w:pPr>
-        <w:spacing w:line="360" w:lineRule="auto"/>
-      </w:pPr>
-      <w:r>
-        <w:tab/>
-        <w:t xml:space="preserve">While there was a slight reduction in the standard deviation of the malignancy classification accuracy, there was not a </w:t>
-      </w:r>
-      <w:r>
-        <w:t>meaningful</w:t>
-      </w:r>
-      <w:r>
-        <w:t xml:space="preserve"> improvement in the average MCA.  With bias factors larger than 4, there may have been more dramatic improvements in the MCA.</w:t>
-      </w:r>
+    <w:p>
+      <w:pPr>
+        <w:pStyle w:val="NoSpacing"/>
+      </w:pPr>
     </w:p>
     <w:p>
       <w:pPr>
         <w:pStyle w:val="Heading1"/>
       </w:pPr>
-      <w:bookmarkStart w:id="36" w:name="_Toc404918989"/>
+      <w:bookmarkStart w:id="36" w:name="_Toc405092628"/>
       <w:r>
         <w:t>Conclusions and Future Work</w:t>
       </w:r>
@@ -9114,7 +9394,13 @@
         <w:t>The overall accurac</w:t>
       </w:r>
       <w:r>
-        <w:t xml:space="preserve">y of our algorithm was high at over 90% in most cases.  Work has been done by other authors that </w:t>
+        <w:t xml:space="preserve">y of our algorithm was high at over 90% </w:t>
+      </w:r>
+      <w:r>
+        <w:t>on average in the most stringent cases</w:t>
+      </w:r>
+      <w:r>
+        <w:t xml:space="preserve">.  Work has been done by other authors that </w:t>
       </w:r>
       <w:r>
         <w:t>achieved</w:t>
@@ -9182,17 +9468,13 @@
         <w:t>).</w:t>
       </w:r>
       <w:r>
-        <w:t xml:space="preserve">  With further adjustment including </w:t>
-      </w:r>
-      <w:r>
-        <w:lastRenderedPageBreak/>
-        <w:t xml:space="preserve">improving the handling of the mitoses weight term, we believe that the average accuracy of our algorithm as well as the total variance in the results </w:t>
+        <w:t xml:space="preserve">  With further adjustment including improving the handling of the mitoses weight term, we believe that the average accuracy of our algorithm as well as the total variance in the results </w:t>
       </w:r>
       <w:r>
         <w:t>could</w:t>
       </w:r>
       <w:r>
-        <w:t xml:space="preserve"> both be improved.  What is more, it would be worthwhile to investigate how the </w:t>
+        <w:t xml:space="preserve"> be improved.  What is more, it would be worthwhile to investigate how the </w:t>
       </w:r>
       <w:r>
         <w:t xml:space="preserve">classification </w:t>
@@ -9238,7 +9520,7 @@
         <w:pStyle w:val="Heading1"/>
       </w:pPr>
       <w:bookmarkStart w:id="37" w:name="_Ref404898882"/>
-      <w:bookmarkStart w:id="38" w:name="_Toc404918990"/>
+      <w:bookmarkStart w:id="38" w:name="_Toc405092629"/>
       <w:r>
         <w:lastRenderedPageBreak/>
         <w:t>Data</w:t>
@@ -9703,7 +9985,13 @@
         <w:t>Normal Nucleoli:</w:t>
       </w:r>
       <w:r>
-        <w:t xml:space="preserve"> Nucleoli are small structures in the cell nucleus.  In benign cells, the nucleolus is very small and barely visible (if at all).  Malignant cells have more prominent nucleoli, and in some cases, they are more numerous as well.</w:t>
+        <w:t xml:space="preserve"> Nucleoli are small structures in the cell nucleus.  In benign cells, </w:t>
+      </w:r>
+      <w:r>
+        <w:t>a</w:t>
+      </w:r>
+      <w:r>
+        <w:t xml:space="preserve"> nucleolus is very small and barely visible (if at all).  Malignant cells have more prominent nucleoli, and in some cases, they are more numerous as well.</w:t>
       </w:r>
     </w:p>
     <w:p>
@@ -9730,13 +10018,22 @@
         <w:spacing w:line="360" w:lineRule="auto"/>
       </w:pPr>
       <w:r>
-        <w:t xml:space="preserve">Those tumors which are </w:t>
-      </w:r>
-      <w:r>
-        <w:t>malignant</w:t>
-      </w:r>
-      <w:r>
-        <w:t xml:space="preserve"> are marked with a “4” while benign tumors are marked with a “2”.  The </w:t>
+        <w:t xml:space="preserve">In the source data set, malignant </w:t>
+      </w:r>
+      <w:r>
+        <w:t xml:space="preserve">tumors </w:t>
+      </w:r>
+      <w:r>
+        <w:t xml:space="preserve">are marked with a “4” while benign tumors are marked with a “2”.  </w:t>
+      </w:r>
+    </w:p>
+    <w:p>
+      <w:pPr>
+        <w:spacing w:line="360" w:lineRule="auto"/>
+        <w:ind w:firstLine="936"/>
+      </w:pPr>
+      <w:r>
+        <w:t xml:space="preserve">The </w:t>
       </w:r>
       <w:r>
         <w:t>data set</w:t>
@@ -9767,7 +10064,7 @@
         <w:pStyle w:val="Heading1"/>
       </w:pPr>
       <w:bookmarkStart w:id="39" w:name="_Ref404905216"/>
-      <w:bookmarkStart w:id="40" w:name="_Toc404918991"/>
+      <w:bookmarkStart w:id="40" w:name="_Toc405092630"/>
       <w:r>
         <w:lastRenderedPageBreak/>
         <w:t xml:space="preserve">Running the Breast Cancer </w:t>
@@ -9814,7 +10111,13 @@
         <w:t xml:space="preserve"> on a Windows 8 based PC.  The procedure may vary slightly for other platforms (e.g. Apple OSX, Linux/Unix).  However, as long as a Java Virtual Machine (i.e. the runtime environment </w:t>
       </w:r>
       <w:r>
-        <w:t xml:space="preserve">for Java applications) is available on that platform, the tool should still be </w:t>
+        <w:t>for Java applications) is available on that platform</w:t>
+      </w:r>
+      <w:r>
+        <w:t xml:space="preserve"> and is properly configured</w:t>
+      </w:r>
+      <w:r>
+        <w:t xml:space="preserve">, the tool should still be </w:t>
       </w:r>
       <w:proofErr w:type="spellStart"/>
       <w:r>
@@ -9836,7 +10139,28 @@
       </w:pPr>
       <w:r>
         <w:tab/>
-        <w:t>The Breast Cancer Classifier Genetic Algorithm was developed in the Java programming language.  Hence, to run the tool, it is required that the java runtime environment be installed, which is available for free from Oracle.</w:t>
+        <w:t>The Breast Cancer Classifier Genetic Algorithm was developed in the Java programming language.  Hence, to run the</w:t>
+      </w:r>
+      <w:r>
+        <w:t xml:space="preserve"> tool, it is required that the J</w:t>
+      </w:r>
+      <w:r>
+        <w:t xml:space="preserve">ava </w:t>
+      </w:r>
+      <w:r>
+        <w:t>Runtime E</w:t>
+      </w:r>
+      <w:r>
+        <w:t>nvironment be installed</w:t>
+      </w:r>
+      <w:r>
+        <w:t>; it is</w:t>
+      </w:r>
+      <w:r>
+        <w:t xml:space="preserve"> </w:t>
+      </w:r>
+      <w:r>
+        <w:t>available for free from Oracle.</w:t>
       </w:r>
       <w:r>
         <w:rPr>
@@ -9848,11 +10172,29 @@
         <w:t xml:space="preserve">  </w:t>
       </w:r>
       <w:r>
-        <w:t xml:space="preserve">Before attempting any of the following steps, ensure that Java has been properly installed and accessible from the command line.  </w:t>
+        <w:t xml:space="preserve">Before attempting any of the following steps, ensure that Java has been properly installed and </w:t>
+      </w:r>
+      <w:r>
+        <w:t xml:space="preserve">is </w:t>
+      </w:r>
+      <w:r>
+        <w:t xml:space="preserve">accessible from the command line.  </w:t>
       </w:r>
       <w:proofErr w:type="gramStart"/>
       <w:r>
-        <w:t>To do this, open the command prompt and type “java –version”.</w:t>
+        <w:t xml:space="preserve">To </w:t>
+      </w:r>
+      <w:r>
+        <w:t>confirm this</w:t>
+      </w:r>
+      <w:r>
+        <w:t>, open the command prompt</w:t>
+      </w:r>
+      <w:r>
+        <w:t>,</w:t>
+      </w:r>
+      <w:r>
+        <w:t xml:space="preserve"> and type “java –version”.</w:t>
       </w:r>
       <w:proofErr w:type="gramEnd"/>
       <w:r>
@@ -9883,16 +10225,28 @@
         <w:t xml:space="preserve"> shows that Java version 8 update 25 is installed</w:t>
       </w:r>
       <w:r>
+        <w:t xml:space="preserve"> (i.e. “1.8.0_25”)</w:t>
+      </w:r>
+      <w:r>
         <w:t>.</w:t>
       </w:r>
       <w:r>
-        <w:t xml:space="preserve">  If a previous version is installed or an error message appears, Java is not correctly installed or configured.</w:t>
-      </w:r>
-    </w:p>
-    <w:p>
-      <w:pPr>
-        <w:spacing w:line="360" w:lineRule="auto"/>
-      </w:pPr>
+        <w:t xml:space="preserve">  If a previous version is install</w:t>
+      </w:r>
+      <w:r>
+        <w:t>ed or an error message appears, then Java should be installed or updated before continuing</w:t>
+      </w:r>
+      <w:r>
+        <w:t>.</w:t>
+      </w:r>
+    </w:p>
+    <w:p>
+      <w:pPr>
+        <w:pStyle w:val="NoSpacing"/>
+      </w:pPr>
+      <w:r>
+        <w:tab/>
+      </w:r>
     </w:p>
     <w:p>
       <w:pPr>
@@ -9945,7 +10299,7 @@
         <w:pStyle w:val="Caption"/>
       </w:pPr>
       <w:bookmarkStart w:id="41" w:name="_Ref404888777"/>
-      <w:bookmarkStart w:id="42" w:name="_Toc404918999"/>
+      <w:bookmarkStart w:id="42" w:name="_Toc405092638"/>
       <w:r>
         <w:t xml:space="preserve">Figure </w:t>
       </w:r>
@@ -9977,7 +10331,7 @@
     </w:p>
     <w:p>
       <w:pPr>
-        <w:spacing w:line="360" w:lineRule="auto"/>
+        <w:pStyle w:val="NoSpacing"/>
       </w:pPr>
     </w:p>
     <w:p>
@@ -9992,13 +10346,25 @@
         <w:t>Breast_Cancer_GA_Classifier.jar</w:t>
       </w:r>
       <w:r>
-        <w:t>”.  The second is the breast cancer source data set and is the file named “</w:t>
+        <w:t>”.  The second i</w:t>
+      </w:r>
+      <w:r>
+        <w:t xml:space="preserve">s the breast cancer source data, which is </w:t>
+      </w:r>
+      <w:r>
+        <w:t>named “</w:t>
       </w:r>
       <w:r>
         <w:t>breast-cancer-wisconsin.data.txt</w:t>
       </w:r>
       <w:r>
-        <w:t>”; this file’s name should not be changed if the tool is run under default configurations.</w:t>
+        <w:t xml:space="preserve">”; this </w:t>
+      </w:r>
+      <w:r>
+        <w:t xml:space="preserve">text </w:t>
+      </w:r>
+      <w:r>
+        <w:t>file’s name should not be changed if the tool is run under default configurations.</w:t>
       </w:r>
     </w:p>
     <w:p>
@@ -10103,15 +10469,13 @@
         <w:t>.</w:t>
       </w:r>
       <w:r>
-        <w:t xml:space="preserve">  For example, to run the genetic algorithm 10 times with </w:t>
-      </w:r>
-      <w:proofErr w:type="gramStart"/>
-      <w:r>
-        <w:t>a</w:t>
-      </w:r>
-      <w:proofErr w:type="gramEnd"/>
-      <w:r>
-        <w:t xml:space="preserve"> 8,000 chromosomes per generation while outputting to a file, the command would be:</w:t>
+        <w:t xml:space="preserve">  For example, to run the ge</w:t>
+      </w:r>
+      <w:r>
+        <w:t xml:space="preserve">netic algorithm 10 times with </w:t>
+      </w:r>
+      <w:r>
+        <w:t>8,000 chromosomes per generation while outputting to a file, the command would be:</w:t>
       </w:r>
     </w:p>
     <w:p>
@@ -10142,7 +10506,10 @@
         <w:spacing w:line="360" w:lineRule="auto"/>
       </w:pPr>
       <w:r>
-        <w:t>Note the command line option flags are commutative.</w:t>
+        <w:t xml:space="preserve">As a note, </w:t>
+      </w:r>
+      <w:r>
+        <w:t>the command line option flags are commutative.</w:t>
       </w:r>
     </w:p>
     <w:p>
@@ -10187,6 +10554,7 @@
               <w:rPr>
                 <w:b/>
               </w:rPr>
+              <w:lastRenderedPageBreak/>
               <w:t>Command Line Flag</w:t>
             </w:r>
           </w:p>
@@ -10569,7 +10937,19 @@
               <w:t>Output to File Flag</w:t>
             </w:r>
             <w:r>
-              <w:t xml:space="preserve"> – Instructs the genetic algorithm to store the algorithm’s settings and results to a CSV file named “GA Results.csv”. If when the algorithm is run a file with the name “GA Results.csv” already exists, it appends all new information to the end of the file.</w:t>
+              <w:t xml:space="preserve"> – Instructs the genetic algorithm to store the algorithm’s settings and results to a CSV file named “GA Results.csv”. If a file with the name “GA Results.csv” already exists, </w:t>
+            </w:r>
+            <w:r>
+              <w:t>the tool</w:t>
+            </w:r>
+            <w:r>
+              <w:t xml:space="preserve"> appends all new information to the end of th</w:t>
+            </w:r>
+            <w:r>
+              <w:t>at</w:t>
+            </w:r>
+            <w:r>
+              <w:t xml:space="preserve"> file.</w:t>
             </w:r>
           </w:p>
         </w:tc>
@@ -10639,7 +11019,13 @@
               <w:t xml:space="preserve"> Size Flag </w:t>
             </w:r>
             <w:r>
-              <w:t xml:space="preserve">– Modifies the number of elements in the Genetic Algorithm’s training data set to </w:t>
+              <w:t xml:space="preserve">– Modifies the </w:t>
+            </w:r>
+            <w:r>
+              <w:t>size of the training data set</w:t>
+            </w:r>
+            <w:r>
+              <w:t xml:space="preserve"> to </w:t>
             </w:r>
             <w:r>
               <w:rPr>
@@ -10825,7 +11211,7 @@
       </w:pPr>
       <w:bookmarkStart w:id="43" w:name="_Ref404889930"/>
       <w:bookmarkStart w:id="44" w:name="_Toc404905603"/>
-      <w:bookmarkStart w:id="45" w:name="_Toc404919004"/>
+      <w:bookmarkStart w:id="45" w:name="_Toc405092643"/>
       <w:r>
         <w:t xml:space="preserve">Table </w:t>
       </w:r>
@@ -10871,7 +11257,7 @@
       <w:pPr>
         <w:pStyle w:val="Heading1"/>
       </w:pPr>
-      <w:bookmarkStart w:id="46" w:name="_Toc404918992"/>
+      <w:bookmarkStart w:id="46" w:name="_Toc405092631"/>
       <w:r>
         <w:lastRenderedPageBreak/>
         <w:t xml:space="preserve">List of </w:t>
@@ -11319,7 +11705,7 @@
         <w:pStyle w:val="Heading1"/>
       </w:pPr>
       <w:bookmarkStart w:id="51" w:name="_Ref402403425"/>
-      <w:bookmarkStart w:id="52" w:name="_Toc404918993"/>
+      <w:bookmarkStart w:id="52" w:name="_Toc405092632"/>
       <w:r>
         <w:lastRenderedPageBreak/>
         <w:t xml:space="preserve">Appendix </w:t>
@@ -11403,7 +11789,7 @@
           <w:docGrid w:linePitch="360"/>
         </w:sectPr>
       </w:pPr>
-      <w:bookmarkStart w:id="53" w:name="_Toc404919000"/>
+      <w:bookmarkStart w:id="53" w:name="_Toc405092639"/>
       <w:r>
         <w:t xml:space="preserve">Figure </w:t>
       </w:r>
@@ -11430,7 +11816,7 @@
         <w:pStyle w:val="Heading1"/>
       </w:pPr>
       <w:bookmarkStart w:id="54" w:name="_Ref404889692"/>
-      <w:bookmarkStart w:id="55" w:name="_Toc404918994"/>
+      <w:bookmarkStart w:id="55" w:name="_Toc405092633"/>
       <w:r>
         <w:t xml:space="preserve">Appendix </w:t>
       </w:r>
@@ -11448,42 +11834,22 @@
       </w:r>
       <w:bookmarkEnd w:id="55"/>
     </w:p>
-    <w:p/>
     <w:p>
       <w:pPr>
         <w:spacing w:line="360" w:lineRule="auto"/>
         <w:ind w:firstLine="720"/>
       </w:pPr>
-      <w:r>
-        <w:fldChar w:fldCharType="begin"/>
-      </w:r>
-      <w:r>
-        <w:instrText xml:space="preserve"> REF _Ref404891944 \h </w:instrText>
-      </w:r>
-      <w:r>
-        <w:instrText xml:space="preserve"> \* MERGEFORMAT </w:instrText>
-      </w:r>
-      <w:r>
-        <w:fldChar w:fldCharType="separate"/>
-      </w:r>
-    </w:p>
-    <w:p>
-      <w:pPr>
-        <w:spacing w:line="360" w:lineRule="auto"/>
-        <w:ind w:firstLine="720"/>
-      </w:pPr>
-      <w:r>
-        <w:t>Figure</w:t>
-      </w:r>
-      <w:r>
-        <w:rPr>
-          <w:noProof/>
-        </w:rPr>
-        <w:t xml:space="preserve"> 7</w:t>
-      </w:r>
-      <w:r>
-        <w:fldChar w:fldCharType="end"/>
-      </w:r>
+      <w:fldSimple w:instr=" REF _Ref404891944 \h  \* MERGEFORMAT ">
+        <w:r>
+          <w:t>Figure</w:t>
+        </w:r>
+        <w:r>
+          <w:rPr>
+            <w:noProof/>
+          </w:rPr>
+          <w:t xml:space="preserve"> 7</w:t>
+        </w:r>
+      </w:fldSimple>
       <w:r>
         <w:t xml:space="preserve"> is a sample output of the genetic algorithm.  For each of the nine features in the data vector, a signed</w:t>
       </w:r>
@@ -11497,7 +11863,13 @@
         <w:t>-</w:t>
       </w:r>
       <w:r>
-        <w:t xml:space="preserve">bit weight is assigned.  The algorithm prints to the screen the integer weight for each of the parameters.   For example, in the figure </w:t>
+        <w:t xml:space="preserve">bit weight is assigned.  The algorithm prints to the </w:t>
+      </w:r>
+      <w:r>
+        <w:t>console</w:t>
+      </w:r>
+      <w:r>
+        <w:t xml:space="preserve"> the integer weight for each of the parameters.   For example, in the figure </w:t>
       </w:r>
       <w:r>
         <w:fldChar w:fldCharType="begin"/>
@@ -11832,7 +12204,7 @@
       <w:pPr>
         <w:pStyle w:val="Caption"/>
       </w:pPr>
-      <w:bookmarkStart w:id="58" w:name="_Toc404919001"/>
+      <w:bookmarkStart w:id="58" w:name="_Toc405092640"/>
       <w:r>
         <w:t xml:space="preserve">Figure </w:t>
       </w:r>
@@ -11846,7 +12218,13 @@
       </w:fldSimple>
       <w:bookmarkEnd w:id="56"/>
       <w:r>
-        <w:t xml:space="preserve"> – Example Breast Cancer Genetic Algorithm Outpu</w:t>
+        <w:t xml:space="preserve"> – Example Breast Cancer Genetic </w:t>
+      </w:r>
+      <w:r>
+        <w:t>Classifier</w:t>
+      </w:r>
+      <w:r>
+        <w:t xml:space="preserve"> Outpu</w:t>
       </w:r>
       <w:bookmarkEnd w:id="57"/>
       <w:r>
@@ -11940,7 +12318,7 @@
             <w:rPr>
               <w:noProof/>
             </w:rPr>
-            <w:t>13</w:t>
+            <w:t>11</w:t>
           </w:r>
         </w:fldSimple>
       </w:p>
@@ -15615,6 +15993,7 @@
   <w:style w:type="character" w:default="1" w:styleId="DefaultParagraphFont">
     <w:name w:val="Default Paragraph Font"/>
     <w:uiPriority w:val="1"/>
+    <w:semiHidden/>
     <w:unhideWhenUsed/>
   </w:style>
   <w:style w:type="table" w:default="1" w:styleId="TableNormal">
@@ -16123,8 +16502,8 @@
         <c:manualLayout>
           <c:xMode val="edge"/>
           <c:yMode val="edge"/>
-          <c:x val="0.1656891446261525"/>
-          <c:y val="1.9120458891013391E-2"/>
+          <c:x val="0.16568914462615253"/>
+          <c:y val="1.9120458891013402E-2"/>
         </c:manualLayout>
       </c:layout>
     </c:title>
@@ -16134,8 +16513,8 @@
           <c:layoutTarget val="inner"/>
           <c:xMode val="edge"/>
           <c:yMode val="edge"/>
-          <c:x val="0.11113680923197519"/>
-          <c:y val="0.16676653319144802"/>
+          <c:x val="0.11113680923197522"/>
+          <c:y val="0.16676653319144816"/>
           <c:w val="0.8047600750292585"/>
           <c:h val="0.7051178187118986"/>
         </c:manualLayout>
@@ -16362,8 +16741,8 @@
           </c:yVal>
           <c:smooth val="1"/>
         </c:ser>
-        <c:axId val="93462528"/>
-        <c:axId val="93464832"/>
+        <c:axId val="116867840"/>
+        <c:axId val="116870144"/>
       </c:scatterChart>
       <c:scatterChart>
         <c:scatterStyle val="smoothMarker"/>
@@ -16584,11 +16963,11 @@
           </c:yVal>
           <c:smooth val="1"/>
         </c:ser>
-        <c:axId val="98492416"/>
-        <c:axId val="93472640"/>
+        <c:axId val="116912512"/>
+        <c:axId val="116872320"/>
       </c:scatterChart>
       <c:valAx>
-        <c:axId val="93462528"/>
+        <c:axId val="116867840"/>
         <c:scaling>
           <c:orientation val="minMax"/>
           <c:max val="10000"/>
@@ -16621,13 +17000,13 @@
         <c:numFmt formatCode="General" sourceLinked="1"/>
         <c:majorTickMark val="none"/>
         <c:tickLblPos val="nextTo"/>
-        <c:crossAx val="93464832"/>
+        <c:crossAx val="116870144"/>
         <c:crosses val="autoZero"/>
         <c:crossBetween val="midCat"/>
         <c:majorUnit val="2000"/>
       </c:valAx>
       <c:valAx>
-        <c:axId val="93464832"/>
+        <c:axId val="116870144"/>
         <c:scaling>
           <c:orientation val="minMax"/>
           <c:max val="100"/>
@@ -16655,12 +17034,12 @@
         <c:numFmt formatCode="General" sourceLinked="1"/>
         <c:majorTickMark val="none"/>
         <c:tickLblPos val="nextTo"/>
-        <c:crossAx val="93462528"/>
+        <c:crossAx val="116867840"/>
         <c:crosses val="autoZero"/>
         <c:crossBetween val="midCat"/>
       </c:valAx>
       <c:valAx>
-        <c:axId val="93472640"/>
+        <c:axId val="116872320"/>
         <c:scaling>
           <c:orientation val="minMax"/>
         </c:scaling>
@@ -16689,12 +17068,12 @@
         </c:title>
         <c:numFmt formatCode="General" sourceLinked="1"/>
         <c:tickLblPos val="nextTo"/>
-        <c:crossAx val="98492416"/>
+        <c:crossAx val="116912512"/>
         <c:crosses val="max"/>
         <c:crossBetween val="midCat"/>
       </c:valAx>
       <c:valAx>
-        <c:axId val="98492416"/>
+        <c:axId val="116912512"/>
         <c:scaling>
           <c:orientation val="minMax"/>
         </c:scaling>
@@ -16702,7 +17081,7 @@
         <c:axPos val="b"/>
         <c:numFmt formatCode="General" sourceLinked="1"/>
         <c:tickLblPos val="none"/>
-        <c:crossAx val="93472640"/>
+        <c:crossAx val="116872320"/>
         <c:crosses val="autoZero"/>
         <c:crossBetween val="midCat"/>
       </c:valAx>
@@ -16713,10 +17092,10 @@
         <c:manualLayout>
           <c:xMode val="edge"/>
           <c:yMode val="edge"/>
-          <c:x val="0.69066643111918713"/>
-          <c:y val="2.1521820694553353E-2"/>
+          <c:x val="0.69066643111918746"/>
+          <c:y val="2.1521820694553367E-2"/>
           <c:w val="0.29869506696278347"/>
-          <c:h val="0.20123028359504783"/>
+          <c:h val="0.20123028359504794"/>
         </c:manualLayout>
       </c:layout>
       <c:overlay val="1"/>
@@ -16863,6 +17242,7 @@
   <w:compat/>
   <w:rsids>
     <w:rsidRoot w:val="00C84948"/>
+    <w:rsid w:val="007705D9"/>
     <w:rsid w:val="00C84948"/>
     <w:rsid w:val="00D76DBB"/>
     <w:rsid w:val="00FD4B1F"/>
@@ -17209,7 +17589,7 @@
     <w:basedOn w:val="DefaultParagraphFont"/>
     <w:uiPriority w:val="99"/>
     <w:semiHidden/>
-    <w:rsid w:val="00FD4B1F"/>
+    <w:rsid w:val="007705D9"/>
     <w:rPr>
       <w:rFonts w:cs="Times New Roman"/>
       <w:color w:val="808080"/>
@@ -17512,7 +17892,7 @@
 </file>
 
 <file path=customXml/itemProps1.xml><?xml version="1.0" encoding="utf-8"?>
-<ds:datastoreItem xmlns:ds="http://schemas.openxmlformats.org/officeDocument/2006/customXml" ds:itemID="{ABB5C934-5DF5-407B-A768-1D10F93139F9}">
+<ds:datastoreItem xmlns:ds="http://schemas.openxmlformats.org/officeDocument/2006/customXml" ds:itemID="{C1353B8E-0C7A-47BF-BFCA-24E2970DC520}">
   <ds:schemaRefs>
     <ds:schemaRef ds:uri="http://schemas.openxmlformats.org/officeDocument/2006/bibliography"/>
   </ds:schemaRefs>

</xml_diff>

<commit_message>
More grammar fixes to the CS123A final report.
</commit_message>
<xml_diff>
--- a/CS123A/Final Report/CS123A - Project Final Report - 2014.12.04.docx
+++ b/CS123A/Final Report/CS123A - Project Final Report - 2014.12.04.docx
@@ -3009,7 +3009,13 @@
         <w:ind w:firstLine="936"/>
       </w:pPr>
       <w:r>
-        <w:t xml:space="preserve">This paper describes an algorithm that </w:t>
+        <w:t xml:space="preserve">This </w:t>
+      </w:r>
+      <w:r>
+        <w:t>report</w:t>
+      </w:r>
+      <w:r>
+        <w:t xml:space="preserve"> describes an algorithm that </w:t>
       </w:r>
       <w:r>
         <w:t>generates a model to classify</w:t>
@@ -3196,7 +3202,13 @@
         <w:rPr>
           <w:rFonts w:eastAsiaTheme="minorEastAsia"/>
         </w:rPr>
-        <w:t xml:space="preserve">, where each element, </w:t>
+        <w:t xml:space="preserve">; an </w:t>
+      </w:r>
+      <w:r>
+        <w:rPr>
+          <w:rFonts w:eastAsiaTheme="minorEastAsia"/>
+        </w:rPr>
+        <w:t xml:space="preserve">element, </w:t>
       </w:r>
       <m:oMath>
         <m:sSub>
@@ -4292,7 +4304,19 @@
         <w:t xml:space="preserve">  After crossover, the successor chromosome </w:t>
       </w:r>
       <w:r>
-        <w:t>undergoes mutation where part</w:t>
+        <w:t xml:space="preserve">undergoes </w:t>
+      </w:r>
+      <w:r>
+        <w:t>“</w:t>
+      </w:r>
+      <w:r>
+        <w:t>mutation</w:t>
+      </w:r>
+      <w:r>
+        <w:t>”</w:t>
+      </w:r>
+      <w:r>
+        <w:t xml:space="preserve"> where part</w:t>
       </w:r>
       <w:r>
         <w:t>(s) of the solution may be</w:t>
@@ -5602,7 +5626,19 @@
         <w:ind w:firstLine="936"/>
       </w:pPr>
       <w:r>
-        <w:t>A linear classifier returns a scalar value.  In our implementation, any patient tumor with a negative classifier value is classified as benign while any data member whose classifier function value is positive is classified as malignant.  This approach was selected because it is the simplest to implement and is the easiest for a user to understand.  What is more, this approach leads to no reduction in flexibility.  These combined factors make this approach ideal.</w:t>
+        <w:t xml:space="preserve">A linear classifier returns a scalar value.  In our implementation, any patient tumor with a negative classifier value is </w:t>
+      </w:r>
+      <w:r>
+        <w:t>categorized</w:t>
+      </w:r>
+      <w:r>
+        <w:t xml:space="preserve"> as benign while any data member whose classifier function value is positive is </w:t>
+      </w:r>
+      <w:r>
+        <w:t xml:space="preserve">categorized </w:t>
+      </w:r>
+      <w:r>
+        <w:t>as malignant.  This approach was selected because it is the simplest to implement and is the easiest for a user to understand.  What is more, this approach leads to no reduction in flexibility.  These combined factors make this approach ideal.</w:t>
       </w:r>
     </w:p>
     <w:p>
@@ -5628,13 +5664,19 @@
         <w:t xml:space="preserve"> our</w:t>
       </w:r>
       <w:r>
-        <w:t xml:space="preserve"> algorithm is 1000 since it provided a reasonable trade</w:t>
+        <w:t xml:space="preserve"> algorithm is 1000 since it provide</w:t>
+      </w:r>
+      <w:r>
+        <w:t>s</w:t>
+      </w:r>
+      <w:r>
+        <w:t xml:space="preserve"> a reasonable trade</w:t>
       </w:r>
       <w:r>
         <w:t>-</w:t>
       </w:r>
       <w:r>
-        <w:t>off between solution quality and overall algorithm execution time.</w:t>
+        <w:t>off between solution quality and algorithm execution time.</w:t>
       </w:r>
       <w:r>
         <w:t xml:space="preserve">  However, this parameter is configurable by the user as </w:t>
@@ -5661,7 +5703,7 @@
         <w:fldChar w:fldCharType="end"/>
       </w:r>
       <w:r>
-        <w:t>”.</w:t>
+        <w:t>.”</w:t>
       </w:r>
     </w:p>
     <w:p>
@@ -5686,7 +5728,10 @@
         <w:ind w:firstLine="720"/>
       </w:pPr>
       <w:r>
-        <w:t xml:space="preserve">Tournament selection in a genetic algorithm involves randomly </w:t>
+        <w:t>In a genetic algorithm, t</w:t>
+      </w:r>
+      <w:r>
+        <w:t xml:space="preserve">ournament selection involves randomly </w:t>
       </w:r>
       <w:r>
         <w:t>choosing</w:t>
@@ -6268,12 +6313,32 @@
                                   </m:ctrlPr>
                                 </m:accPr>
                                 <m:e>
-                                  <m:r>
-                                    <w:rPr>
-                                      <w:rFonts w:ascii="Cambria Math" w:hAnsi="Cambria Math"/>
-                                    </w:rPr>
-                                    <m:t>x</m:t>
-                                  </m:r>
+                                  <m:sSub>
+                                    <m:sSubPr>
+                                      <m:ctrlPr>
+                                        <w:rPr>
+                                          <w:rFonts w:ascii="Cambria Math" w:hAnsi="Cambria Math"/>
+                                          <w:i/>
+                                        </w:rPr>
+                                      </m:ctrlPr>
+                                    </m:sSubPr>
+                                    <m:e>
+                                      <m:r>
+                                        <w:rPr>
+                                          <w:rFonts w:ascii="Cambria Math" w:hAnsi="Cambria Math"/>
+                                        </w:rPr>
+                                        <m:t>x</m:t>
+                                      </m:r>
+                                    </m:e>
+                                    <m:sub>
+                                      <m:r>
+                                        <w:rPr>
+                                          <w:rFonts w:ascii="Cambria Math" w:hAnsi="Cambria Math"/>
+                                        </w:rPr>
+                                        <m:t>i</m:t>
+                                      </m:r>
+                                    </m:sub>
+                                  </m:sSub>
                                 </m:e>
                               </m:acc>
                             </m:e>
@@ -6465,7 +6530,13 @@
       </w:r>
       <w:proofErr w:type="spellEnd"/>
       <w:r>
-        <w:t xml:space="preserve"> data member in the </w:t>
+        <w:t xml:space="preserve"> </w:t>
+      </w:r>
+      <w:r>
+        <w:t>tumor</w:t>
+      </w:r>
+      <w:r>
+        <w:t xml:space="preserve"> in the </w:t>
       </w:r>
       <w:r>
         <w:t>data set</w:t>
@@ -6501,6 +6572,77 @@
                 </m:ctrlPr>
               </m:accPr>
               <m:e>
+                <m:sSub>
+                  <m:sSubPr>
+                    <m:ctrlPr>
+                      <w:rPr>
+                        <w:rFonts w:ascii="Cambria Math" w:hAnsi="Cambria Math"/>
+                        <w:i/>
+                      </w:rPr>
+                    </m:ctrlPr>
+                  </m:sSubPr>
+                  <m:e>
+                    <m:r>
+                      <w:rPr>
+                        <w:rFonts w:ascii="Cambria Math" w:hAnsi="Cambria Math"/>
+                      </w:rPr>
+                      <m:t>x</m:t>
+                    </m:r>
+                  </m:e>
+                  <m:sub>
+                    <m:r>
+                      <w:rPr>
+                        <w:rFonts w:ascii="Cambria Math" w:hAnsi="Cambria Math"/>
+                      </w:rPr>
+                      <m:t>i</m:t>
+                    </m:r>
+                  </m:sub>
+                </m:sSub>
+              </m:e>
+            </m:acc>
+          </m:e>
+        </m:d>
+      </m:oMath>
+      <w:r>
+        <w:t xml:space="preserve"> is the value</w:t>
+      </w:r>
+      <w:r>
+        <w:t xml:space="preserve"> of the</w:t>
+      </w:r>
+      <w:r>
+        <w:t xml:space="preserve"> linear classifier function</w:t>
+      </w:r>
+      <w:r>
+        <w:t xml:space="preserve"> for </w:t>
+      </w:r>
+      <w:r>
+        <w:t>tumor</w:t>
+      </w:r>
+      <w:r>
+        <w:t xml:space="preserve"> vector, </w:t>
+      </w:r>
+      <m:oMath>
+        <m:acc>
+          <m:accPr>
+            <m:chr m:val="⃗"/>
+            <m:ctrlPr>
+              <w:rPr>
+                <w:rFonts w:ascii="Cambria Math" w:hAnsi="Cambria Math"/>
+                <w:i/>
+              </w:rPr>
+            </m:ctrlPr>
+          </m:accPr>
+          <m:e>
+            <m:sSub>
+              <m:sSubPr>
+                <m:ctrlPr>
+                  <w:rPr>
+                    <w:rFonts w:ascii="Cambria Math" w:hAnsi="Cambria Math"/>
+                    <w:i/>
+                  </w:rPr>
+                </m:ctrlPr>
+              </m:sSubPr>
+              <m:e>
                 <m:r>
                   <w:rPr>
                     <w:rFonts w:ascii="Cambria Math" w:hAnsi="Cambria Math"/>
@@ -6508,40 +6650,15 @@
                   <m:t>x</m:t>
                 </m:r>
               </m:e>
-            </m:acc>
-          </m:e>
-        </m:d>
-      </m:oMath>
-      <w:r>
-        <w:t xml:space="preserve"> is the value</w:t>
-      </w:r>
-      <w:r>
-        <w:t xml:space="preserve"> of the</w:t>
-      </w:r>
-      <w:r>
-        <w:t xml:space="preserve"> linear classifier function</w:t>
-      </w:r>
-      <w:r>
-        <w:t xml:space="preserve"> for patient vector, </w:t>
-      </w:r>
-      <m:oMath>
-        <m:acc>
-          <m:accPr>
-            <m:chr m:val="⃗"/>
-            <m:ctrlPr>
-              <w:rPr>
-                <w:rFonts w:ascii="Cambria Math" w:hAnsi="Cambria Math"/>
-                <w:i/>
-              </w:rPr>
-            </m:ctrlPr>
-          </m:accPr>
-          <m:e>
-            <m:r>
-              <w:rPr>
-                <w:rFonts w:ascii="Cambria Math" w:hAnsi="Cambria Math"/>
-              </w:rPr>
-              <m:t>x</m:t>
-            </m:r>
+              <m:sub>
+                <m:r>
+                  <w:rPr>
+                    <w:rFonts w:ascii="Cambria Math" w:hAnsi="Cambria Math"/>
+                  </w:rPr>
+                  <m:t>i</m:t>
+                </m:r>
+              </m:sub>
+            </m:sSub>
           </m:e>
         </m:acc>
       </m:oMath>
@@ -6891,10 +7008,22 @@
         <w:t>priority of the fitness function is to correctly classify the maximum number of patient t</w:t>
       </w:r>
       <w:r>
-        <w:t>umors.  However, in most cases</w:t>
-      </w:r>
-      <w:r>
-        <w:t>, many chromosomes will have equivalent values for eq</w:t>
+        <w:t xml:space="preserve">umors.  However, in </w:t>
+      </w:r>
+      <w:r>
+        <w:t>many</w:t>
+      </w:r>
+      <w:r>
+        <w:t xml:space="preserve"> cases</w:t>
+      </w:r>
+      <w:r>
+        <w:t xml:space="preserve">, </w:t>
+      </w:r>
+      <w:r>
+        <w:t>multiple</w:t>
+      </w:r>
+      <w:r>
+        <w:t xml:space="preserve"> chromosomes will have equivalent values for eq</w:t>
       </w:r>
       <w:r>
         <w:t xml:space="preserve">. </w:t>
@@ -6929,7 +7058,10 @@
         <w:t xml:space="preserve">; this is </w:t>
       </w:r>
       <w:r>
-        <w:t>most likely to be the case</w:t>
+        <w:t xml:space="preserve">most likely </w:t>
+      </w:r>
+      <w:r>
+        <w:t>to occur</w:t>
       </w:r>
       <w:r>
         <w:t xml:space="preserve"> when the chromosome population size and/or generation count are large</w:t>
@@ -6988,7 +7120,7 @@
         </w:r>
       </w:fldSimple>
       <w:r>
-        <w:t>, and it quantif</w:t>
+        <w:t>, and quantif</w:t>
       </w:r>
       <w:r>
         <w:t xml:space="preserve">ies the total error margin of </w:t>
@@ -7343,7 +7475,7 @@
         <w:t xml:space="preserve">A higher mutation frequency is correlated with increased solution diversity.  However, if the mutation frequency is too high, it can have a deleterious effect </w:t>
       </w:r>
       <w:r>
-        <w:t>since</w:t>
+        <w:t>as</w:t>
       </w:r>
       <w:r>
         <w:t xml:space="preserve"> it can corrupt otherwise good solutions.  The bit mutation frequency is set to 1% in our solution, which, while high, showed no </w:t>
@@ -7571,11 +7703,22 @@
       <w:r>
         <w:t xml:space="preserve">is imported into our program and split into two disjoint sets (i.e. training and verification).  On each run of the program, the members of the two disjoint sets are </w:t>
       </w:r>
+      <w:proofErr w:type="spellStart"/>
+      <w:r>
+        <w:t>re</w:t>
+      </w:r>
       <w:r>
         <w:t>specified</w:t>
       </w:r>
-      <w:r>
-        <w:t xml:space="preserve">; the default setting in the program is that the two data sets are generated randomly.  However, as explained in </w:t>
+      <w:proofErr w:type="spellEnd"/>
+      <w:r>
+        <w:t xml:space="preserve">; the </w:t>
+      </w:r>
+      <w:r>
+        <w:t>program’s default setting is to randomly divide</w:t>
+      </w:r>
+      <w:r>
+        <w:t xml:space="preserve"> the two data sets.  However, as explained in </w:t>
       </w:r>
       <w:r>
         <w:t xml:space="preserve">the </w:t>
@@ -7637,45 +7780,6 @@
       </w:r>
       <w:r>
         <w:t xml:space="preserve"> classifies patient tumors in the verification data set.</w:t>
-      </w:r>
-    </w:p>
-    <w:p>
-      <w:pPr>
-        <w:spacing w:line="360" w:lineRule="auto"/>
-        <w:ind w:firstLine="720"/>
-      </w:pPr>
-      <w:r>
-        <w:t xml:space="preserve">Our program is </w:t>
-      </w:r>
-      <w:r>
-        <w:t xml:space="preserve">implemented in the Java programming language.  </w:t>
-      </w:r>
-      <w:r>
-        <w:t xml:space="preserve">Specific benefits of </w:t>
-      </w:r>
-      <w:r>
-        <w:t xml:space="preserve">Java </w:t>
-      </w:r>
-      <w:r>
-        <w:t>include</w:t>
-      </w:r>
-      <w:r>
-        <w:t xml:space="preserve"> its portability</w:t>
-      </w:r>
-      <w:r>
-        <w:t xml:space="preserve"> across platforms</w:t>
-      </w:r>
-      <w:r>
-        <w:t xml:space="preserve"> through the Java Virtual Machine</w:t>
-      </w:r>
-      <w:r>
-        <w:t xml:space="preserve">, </w:t>
-      </w:r>
-      <w:r>
-        <w:t xml:space="preserve">a </w:t>
-      </w:r>
-      <w:r>
-        <w:t xml:space="preserve">large user base, and extensive built-in libraries.  </w:t>
       </w:r>
     </w:p>
     <w:p>
@@ -7772,13 +7876,52 @@
     <w:p>
       <w:pPr>
         <w:spacing w:line="360" w:lineRule="auto"/>
-        <w:ind w:firstLine="360"/>
-      </w:pPr>
+        <w:ind w:firstLine="720"/>
+      </w:pPr>
+      <w:r>
+        <w:t xml:space="preserve">Our program is </w:t>
+      </w:r>
+      <w:r>
+        <w:t xml:space="preserve">implemented in the Java programming language.  </w:t>
+      </w:r>
+      <w:r>
+        <w:t xml:space="preserve">Specific benefits of </w:t>
+      </w:r>
+      <w:r>
+        <w:t xml:space="preserve">Java </w:t>
+      </w:r>
+      <w:r>
+        <w:t>include</w:t>
+      </w:r>
+      <w:r>
+        <w:t xml:space="preserve"> its portability</w:t>
+      </w:r>
+      <w:r>
+        <w:t xml:space="preserve"> across platforms through the Java Virtual Machine</w:t>
+      </w:r>
+      <w:r>
+        <w:t xml:space="preserve">, </w:t>
+      </w:r>
+      <w:r>
+        <w:t xml:space="preserve">a </w:t>
+      </w:r>
+      <w:r>
+        <w:t xml:space="preserve">large user base, and extensive built-in libraries.  </w:t>
+      </w:r>
+      <w:r>
+        <w:t xml:space="preserve">What is more, </w:t>
+      </w:r>
       <w:r>
         <w:t>Java is an object-oriented programming</w:t>
       </w:r>
       <w:r>
-        <w:t xml:space="preserve"> language; what is more, classification problems (especially genetic algorithms) are generally conducive to being programmed using an object </w:t>
+        <w:t xml:space="preserve"> language</w:t>
+      </w:r>
+      <w:r>
+        <w:t>.  C</w:t>
+      </w:r>
+      <w:r>
+        <w:t xml:space="preserve">lassification problems (especially genetic algorithms) are generally conducive to being programmed using an object </w:t>
       </w:r>
       <w:r>
         <w:t xml:space="preserve">based methodology.  As such, </w:t>
@@ -7798,6 +7941,12 @@
       <w:r>
         <w:t xml:space="preserve">.  </w:t>
       </w:r>
+    </w:p>
+    <w:p>
+      <w:pPr>
+        <w:spacing w:line="360" w:lineRule="auto"/>
+        <w:ind w:firstLine="720"/>
+      </w:pPr>
       <w:fldSimple w:instr=" REF _Ref402403425 \h  \* MERGEFORMAT ">
         <w:r>
           <w:t xml:space="preserve">Appendix </w:t>
@@ -7887,7 +8036,16 @@
         <w:t>data set</w:t>
       </w:r>
       <w:r>
-        <w:t>.  Each Patient object</w:t>
+        <w:t xml:space="preserve">.  Each </w:t>
+      </w:r>
+      <w:r>
+        <w:rPr>
+          <w:rFonts w:ascii="Courier New" w:hAnsi="Courier New" w:cs="Courier New"/>
+        </w:rPr>
+        <w:t>Patient</w:t>
+      </w:r>
+      <w:r>
+        <w:t xml:space="preserve"> object</w:t>
       </w:r>
       <w:r>
         <w:t xml:space="preserve"> </w:t>
@@ -7943,7 +8101,16 @@
         <w:t xml:space="preserve"> </w:t>
       </w:r>
       <w:r>
-        <w:t>– Aggregator of objects of the Patient class.  The two</w:t>
+        <w:t xml:space="preserve">– Aggregator of objects of the </w:t>
+      </w:r>
+      <w:r>
+        <w:rPr>
+          <w:rFonts w:ascii="Courier New" w:hAnsi="Courier New" w:cs="Courier New"/>
+        </w:rPr>
+        <w:t>Patient</w:t>
+      </w:r>
+      <w:r>
+        <w:t xml:space="preserve"> class.  The two</w:t>
       </w:r>
       <w:r>
         <w:t xml:space="preserve"> program</w:t>
@@ -8001,27 +8168,48 @@
       </w:r>
       <w:proofErr w:type="spellStart"/>
       <w:r>
+        <w:rPr>
+          <w:rFonts w:ascii="Courier New" w:hAnsi="Courier New" w:cs="Courier New"/>
+        </w:rPr>
         <w:t>GAChromosome</w:t>
       </w:r>
       <w:proofErr w:type="spellEnd"/>
       <w:r>
-        <w:t xml:space="preserve"> object represents a possible solution; these classifiers are referred to as “chromosomes” since they undergo mutation and “sexual” reproduction where two </w:t>
+        <w:t xml:space="preserve"> object represents a possible solution; these classifiers are referred to as “chromosomes” since they undergo mutation and “sexual” reproduction whe</w:t>
+      </w:r>
+      <w:r>
+        <w:t>n</w:t>
+      </w:r>
+      <w:r>
+        <w:t xml:space="preserve"> two </w:t>
       </w:r>
       <w:proofErr w:type="spellStart"/>
       <w:r>
+        <w:rPr>
+          <w:rFonts w:ascii="Courier New" w:hAnsi="Courier New" w:cs="Courier New"/>
+        </w:rPr>
         <w:t>GAChromosome</w:t>
       </w:r>
       <w:proofErr w:type="spellEnd"/>
       <w:r>
-        <w:t xml:space="preserve"> objects are merged to form a successor </w:t>
+        <w:t xml:space="preserve"> </w:t>
+      </w:r>
+      <w:r>
+        <w:t xml:space="preserve">objects are merged to form a successor </w:t>
       </w:r>
       <w:proofErr w:type="spellStart"/>
       <w:r>
+        <w:rPr>
+          <w:rFonts w:ascii="Courier New" w:hAnsi="Courier New" w:cs="Courier New"/>
+        </w:rPr>
         <w:t>GAChromosome</w:t>
       </w:r>
       <w:proofErr w:type="spellEnd"/>
       <w:r>
-        <w:t xml:space="preserve"> object.</w:t>
+        <w:t xml:space="preserve"> </w:t>
+      </w:r>
+      <w:r>
+        <w:t>object.</w:t>
       </w:r>
     </w:p>
     <w:p>
@@ -8051,6 +8239,9 @@
       </w:r>
       <w:proofErr w:type="spellStart"/>
       <w:r>
+        <w:rPr>
+          <w:rFonts w:ascii="Courier New" w:hAnsi="Courier New" w:cs="Courier New"/>
+        </w:rPr>
         <w:t>GAChromosome</w:t>
       </w:r>
       <w:proofErr w:type="spellEnd"/>
@@ -8080,7 +8271,19 @@
         <w:tab/>
       </w:r>
       <w:r>
-        <w:t>The output of the genetic algorithm is a single chromosome (i.e. linear classifier).  This linear classifier is used to classify all patient tumors in the verification data set as either malignant or benign.  There are two primary metrics we used to quantify the quality of this classification.  They are:</w:t>
+        <w:t>The output of the genetic algorithm is a single chromosome</w:t>
+      </w:r>
+      <w:r>
+        <w:t>; t</w:t>
+      </w:r>
+      <w:r>
+        <w:t xml:space="preserve">his linear classifier is used to </w:t>
+      </w:r>
+      <w:r>
+        <w:t>categorize</w:t>
+      </w:r>
+      <w:r>
+        <w:t xml:space="preserve"> all patient tumors in the verification data set as either malignant or benign.  There are two primary metrics we used to quantify the quality of this classification.  They are:</w:t>
       </w:r>
     </w:p>
     <w:p>
@@ -8235,7 +8438,7 @@
         <w:t>classification accuracy (i.e. total accuracy and MCA)</w:t>
       </w:r>
       <w:r>
-        <w:t>. For each population size, the algorithm was looped 100 times; the graph shows the average</w:t>
+        <w:t>. For each population size, the graph shows the average</w:t>
       </w:r>
       <w:r>
         <w:t xml:space="preserve"> classification accuracies</w:t>
@@ -8247,7 +8450,10 @@
         <w:t>as the standard deviation of the accuracies</w:t>
       </w:r>
       <w:r>
-        <w:t xml:space="preserve"> for each chromosome population size</w:t>
+        <w:t xml:space="preserve"> </w:t>
+      </w:r>
+      <w:r>
+        <w:t>when each population size was looped 100 times</w:t>
       </w:r>
       <w:r>
         <w:t xml:space="preserve">.  </w:t>
@@ -8311,7 +8517,13 @@
       </w:pPr>
       <w:r>
         <w:lastRenderedPageBreak/>
-        <w:t xml:space="preserve">When the solution size was larger than 8000, there was no statistically significant improvement in total accuracy or MCA.  While there was </w:t>
+        <w:t>When the solution size was larger than 8</w:t>
+      </w:r>
+      <w:r>
+        <w:t>,</w:t>
+      </w:r>
+      <w:r>
+        <w:t xml:space="preserve">000, there was no statistically significant improvement in total accuracy or MCA.  While there was </w:t>
       </w:r>
       <w:r>
         <w:t xml:space="preserve">some </w:t>
@@ -8399,7 +8611,13 @@
         <w:t>’</w:t>
       </w:r>
       <w:r>
-        <w:t xml:space="preserve"> respective sizes.  This second approach would ensure the training data set was more representative.  </w:t>
+        <w:t xml:space="preserve"> respective sizes</w:t>
+      </w:r>
+      <w:r>
+        <w:t>; t</w:t>
+      </w:r>
+      <w:r>
+        <w:t xml:space="preserve">his second approach would ensure the training data set was more representative.  </w:t>
       </w:r>
       <w:r>
         <w:t xml:space="preserve"> </w:t>
@@ -8838,7 +9056,25 @@
         <w:ind w:firstLine="936"/>
       </w:pPr>
       <w:r>
-        <w:t xml:space="preserve">The random data set results show the expected accuracy of our algorithm under the most stringent conditions.  The algorithm as nearly a 92% total accuracy </w:t>
+        <w:t>The random data set results show the expected accuracy of our algorithm under the most stringent conditions</w:t>
+      </w:r>
+      <w:r>
+        <w:t xml:space="preserve"> for given training data set and chromosome population sizes</w:t>
+      </w:r>
+      <w:r>
+        <w:t xml:space="preserve">.  The algorithm </w:t>
+      </w:r>
+      <w:r>
+        <w:t>h</w:t>
+      </w:r>
+      <w:r>
+        <w:t xml:space="preserve">as nearly a 92% </w:t>
+      </w:r>
+      <w:r>
+        <w:t xml:space="preserve">average </w:t>
+      </w:r>
+      <w:r>
+        <w:t xml:space="preserve">total accuracy </w:t>
       </w:r>
       <w:r>
         <w:t xml:space="preserve">as well as </w:t>
@@ -8855,7 +9091,13 @@
         <w:t xml:space="preserve">% </w:t>
       </w:r>
       <w:r>
-        <w:t>malignant classification accuracy (MCA)</w:t>
+        <w:t>malignan</w:t>
+      </w:r>
+      <w:r>
+        <w:t>cy</w:t>
+      </w:r>
+      <w:r>
+        <w:t xml:space="preserve"> classification accuracy (MCA)</w:t>
       </w:r>
       <w:r>
         <w:t>.</w:t>
@@ -8880,7 +9122,19 @@
         <w:t xml:space="preserve">An incorrect classification of a </w:t>
       </w:r>
       <w:r>
-        <w:t xml:space="preserve">malignant tumor is usually more deleterious than the misdiagnosis of a benign tumor as it may cause the patient with the malignant tumor to defer treatment, perhaps until it is too late.  </w:t>
+        <w:t xml:space="preserve">malignant tumor is usually more deleterious than the misdiagnosis of a benign tumor as </w:t>
+      </w:r>
+      <w:r>
+        <w:t>such an error</w:t>
+      </w:r>
+      <w:r>
+        <w:t xml:space="preserve"> may cause </w:t>
+      </w:r>
+      <w:r>
+        <w:t>a</w:t>
+      </w:r>
+      <w:r>
+        <w:t xml:space="preserve"> patient with the malignant tumor to defer treatment, perhaps until it is too late.  </w:t>
       </w:r>
       <w:r>
         <w:t xml:space="preserve">We examined whether a bias factor could be used to improve the malignancy classification accuracy (MCA) at the expense of a reduced total accuracy.  </w:t>
@@ -8986,7 +9240,6 @@
               <w:rPr>
                 <w:b/>
               </w:rPr>
-              <w:lastRenderedPageBreak/>
               <w:t>Malignancy Bias Factor</w:t>
             </w:r>
           </w:p>
@@ -9400,13 +9653,19 @@
         <w:t>on average in the most stringent cases</w:t>
       </w:r>
       <w:r>
-        <w:t xml:space="preserve">.  Work has been done by other authors that </w:t>
-      </w:r>
-      <w:r>
-        <w:t>achieved</w:t>
-      </w:r>
-      <w:r>
-        <w:t xml:space="preserve"> classification accuracies greater than 94% </w:t>
+        <w:t xml:space="preserve">.  </w:t>
+      </w:r>
+      <w:r>
+        <w:t>O</w:t>
+      </w:r>
+      <w:r>
+        <w:t>ther</w:t>
+      </w:r>
+      <w:r>
+        <w:t>s</w:t>
+      </w:r>
+      <w:r>
+        <w:t xml:space="preserve"> </w:t>
       </w:r>
       <w:r>
         <w:t>(</w:t>
@@ -9438,7 +9697,7 @@
         <w:fldChar w:fldCharType="end"/>
       </w:r>
       <w:r>
-        <w:t xml:space="preserve"> &amp; </w:t>
+        <w:t xml:space="preserve">, </w:t>
       </w:r>
       <w:r>
         <w:fldChar w:fldCharType="begin"/>
@@ -9465,7 +9724,19 @@
         <w:fldChar w:fldCharType="end"/>
       </w:r>
       <w:r>
-        <w:t>).</w:t>
+        <w:t>)</w:t>
+      </w:r>
+      <w:r>
+        <w:t xml:space="preserve"> have achieved </w:t>
+      </w:r>
+      <w:r>
+        <w:t>classification accuracies greater than 94%</w:t>
+      </w:r>
+      <w:r>
+        <w:t xml:space="preserve"> for this data set</w:t>
+      </w:r>
+      <w:r>
+        <w:t>.</w:t>
       </w:r>
       <w:r>
         <w:t xml:space="preserve">  With further adjustment including improving the handling of the mitoses weight term, we believe that the average accuracy of our algorithm as well as the total variance in the results </w:t>
@@ -9607,7 +9878,7 @@
         <w:t xml:space="preserve"> </w:t>
       </w:r>
       <w:r>
-        <w:t xml:space="preserve"> consists of 699 patient tumors</w:t>
+        <w:t>consists of 699 patient tumors</w:t>
       </w:r>
       <w:r>
         <w:rPr>
@@ -9947,7 +10218,19 @@
         <w:t xml:space="preserve">Bare Nuclei: </w:t>
       </w:r>
       <w:r>
-        <w:t>A bare nucleus is devoid of surrounding cytoplasm (i.e. the rest of the cell).  They are more typically seen in benign tumors.</w:t>
+        <w:t>A bare nucleus is devoid of surrounding cytoplasm (i.e. the rest of the cell)</w:t>
+      </w:r>
+      <w:r>
+        <w:t xml:space="preserve">.  This phenomenon is </w:t>
+      </w:r>
+      <w:r>
+        <w:t xml:space="preserve">more </w:t>
+      </w:r>
+      <w:r>
+        <w:t>commonly</w:t>
+      </w:r>
+      <w:r>
+        <w:t xml:space="preserve"> seen in benign tumors.</w:t>
       </w:r>
     </w:p>
     <w:p>
@@ -9991,7 +10274,13 @@
         <w:t>a</w:t>
       </w:r>
       <w:r>
-        <w:t xml:space="preserve"> nucleolus is very small and barely visible (if at all).  Malignant cells have more prominent nucleoli, and in some cases, they are more numerous as well.</w:t>
+        <w:t xml:space="preserve"> nucleolus is very small and barely </w:t>
+      </w:r>
+      <w:r>
+        <w:t xml:space="preserve">(if at all) </w:t>
+      </w:r>
+      <w:r>
+        <w:t>visible.  Malignant cells have more prominent nucleoli, and in some cases, they are more numerous as well.</w:t>
       </w:r>
     </w:p>
     <w:p>
@@ -10142,7 +10431,7 @@
         <w:t>The Breast Cancer Classifier Genetic Algorithm was developed in the Java programming language.  Hence, to run the</w:t>
       </w:r>
       <w:r>
-        <w:t xml:space="preserve"> tool, it is required that the J</w:t>
+        <w:t xml:space="preserve"> tool, the J</w:t>
       </w:r>
       <w:r>
         <w:t xml:space="preserve">ava </w:t>
@@ -10151,16 +10440,13 @@
         <w:t>Runtime E</w:t>
       </w:r>
       <w:r>
-        <w:t>nvironment be installed</w:t>
-      </w:r>
-      <w:r>
-        <w:t>; it is</w:t>
-      </w:r>
-      <w:r>
-        <w:t xml:space="preserve"> </w:t>
-      </w:r>
-      <w:r>
-        <w:t>available for free from Oracle.</w:t>
+        <w:t xml:space="preserve">nvironment </w:t>
+      </w:r>
+      <w:r>
+        <w:t>is required</w:t>
+      </w:r>
+      <w:r>
+        <w:t>.</w:t>
       </w:r>
       <w:r>
         <w:rPr>
@@ -10511,6 +10797,11 @@
       <w:r>
         <w:t>the command line option flags are commutative.</w:t>
       </w:r>
+    </w:p>
+    <w:p>
+      <w:pPr>
+        <w:spacing w:line="360" w:lineRule="auto"/>
+      </w:pPr>
     </w:p>
     <w:p>
       <w:pPr>
@@ -12318,7 +12609,7 @@
             <w:rPr>
               <w:noProof/>
             </w:rPr>
-            <w:t>11</w:t>
+            <w:t>13</w:t>
           </w:r>
         </w:fldSimple>
       </w:p>
@@ -12464,7 +12755,16 @@
         <w:footnoteRef/>
       </w:r>
       <w:r>
-        <w:t xml:space="preserve"> To download the Java for your computer, visit: </w:t>
+        <w:t xml:space="preserve"> To download the Java</w:t>
+      </w:r>
+      <w:r>
+        <w:t xml:space="preserve"> Runtime Environment for free</w:t>
+      </w:r>
+      <w:r>
+        <w:t>,</w:t>
+      </w:r>
+      <w:r>
+        <w:t xml:space="preserve"> visit: </w:t>
       </w:r>
       <w:hyperlink r:id="rId2" w:history="1">
         <w:r>
@@ -12475,7 +12775,7 @@
         </w:r>
       </w:hyperlink>
       <w:r>
-        <w:t>.  As of the writing of this report, the latest Java was version 8 update 25.</w:t>
+        <w:t xml:space="preserve">.  </w:t>
       </w:r>
     </w:p>
   </w:footnote>
@@ -16741,8 +17041,8 @@
           </c:yVal>
           <c:smooth val="1"/>
         </c:ser>
-        <c:axId val="116867840"/>
-        <c:axId val="116870144"/>
+        <c:axId val="116868992"/>
+        <c:axId val="116871552"/>
       </c:scatterChart>
       <c:scatterChart>
         <c:scatterStyle val="smoothMarker"/>
@@ -16963,11 +17263,11 @@
           </c:yVal>
           <c:smooth val="1"/>
         </c:ser>
-        <c:axId val="116912512"/>
-        <c:axId val="116872320"/>
+        <c:axId val="116914048"/>
+        <c:axId val="116874624"/>
       </c:scatterChart>
       <c:valAx>
-        <c:axId val="116867840"/>
+        <c:axId val="116868992"/>
         <c:scaling>
           <c:orientation val="minMax"/>
           <c:max val="10000"/>
@@ -17000,13 +17300,13 @@
         <c:numFmt formatCode="General" sourceLinked="1"/>
         <c:majorTickMark val="none"/>
         <c:tickLblPos val="nextTo"/>
-        <c:crossAx val="116870144"/>
+        <c:crossAx val="116871552"/>
         <c:crosses val="autoZero"/>
         <c:crossBetween val="midCat"/>
         <c:majorUnit val="2000"/>
       </c:valAx>
       <c:valAx>
-        <c:axId val="116870144"/>
+        <c:axId val="116871552"/>
         <c:scaling>
           <c:orientation val="minMax"/>
           <c:max val="100"/>
@@ -17034,12 +17334,12 @@
         <c:numFmt formatCode="General" sourceLinked="1"/>
         <c:majorTickMark val="none"/>
         <c:tickLblPos val="nextTo"/>
-        <c:crossAx val="116867840"/>
+        <c:crossAx val="116868992"/>
         <c:crosses val="autoZero"/>
         <c:crossBetween val="midCat"/>
       </c:valAx>
       <c:valAx>
-        <c:axId val="116872320"/>
+        <c:axId val="116874624"/>
         <c:scaling>
           <c:orientation val="minMax"/>
         </c:scaling>
@@ -17068,12 +17368,12 @@
         </c:title>
         <c:numFmt formatCode="General" sourceLinked="1"/>
         <c:tickLblPos val="nextTo"/>
-        <c:crossAx val="116912512"/>
+        <c:crossAx val="116914048"/>
         <c:crosses val="max"/>
         <c:crossBetween val="midCat"/>
       </c:valAx>
       <c:valAx>
-        <c:axId val="116912512"/>
+        <c:axId val="116914048"/>
         <c:scaling>
           <c:orientation val="minMax"/>
         </c:scaling>
@@ -17081,7 +17381,7 @@
         <c:axPos val="b"/>
         <c:numFmt formatCode="General" sourceLinked="1"/>
         <c:tickLblPos val="none"/>
-        <c:crossAx val="116872320"/>
+        <c:crossAx val="116874624"/>
         <c:crosses val="autoZero"/>
         <c:crossBetween val="midCat"/>
       </c:valAx>
@@ -17892,7 +18192,7 @@
 </file>
 
 <file path=customXml/itemProps1.xml><?xml version="1.0" encoding="utf-8"?>
-<ds:datastoreItem xmlns:ds="http://schemas.openxmlformats.org/officeDocument/2006/customXml" ds:itemID="{C1353B8E-0C7A-47BF-BFCA-24E2970DC520}">
+<ds:datastoreItem xmlns:ds="http://schemas.openxmlformats.org/officeDocument/2006/customXml" ds:itemID="{70EF80DD-E1A3-49B8-8998-692096CB5B03}">
   <ds:schemaRefs>
     <ds:schemaRef ds:uri="http://schemas.openxmlformats.org/officeDocument/2006/bibliography"/>
   </ds:schemaRefs>

</xml_diff>